<commit_message>
danh sách tổ chức cá nhân chào giá
</commit_message>
<xml_diff>
--- a/src/main/resources/reports/bantructiep/Quyết định kết quả chào giá lương thực.docx
+++ b/src/main/resources/reports/bantructiep/Quyết định kết quả chào giá lương thực.docx
@@ -313,7 +313,7 @@
     <w:tbl>
       <w:tblPr>
         <w:tblStyle w:val="TableGrid"/>
-        <w:tblW w:w="5293" w:type="pct"/>
+        <w:tblW w:w="5872" w:type="pct"/>
         <w:jc w:val="center"/>
         <w:tblLayout w:type="fixed"/>
         <w:tblCellMar>
@@ -323,15 +323,16 @@
         <w:tblLook w:val="04A0" w:firstRow="1" w:lastRow="0" w:firstColumn="1" w:lastColumn="0" w:noHBand="0" w:noVBand="1"/>
       </w:tblPr>
       <w:tblGrid>
-        <w:gridCol w:w="807"/>
-        <w:gridCol w:w="2347"/>
+        <w:gridCol w:w="805"/>
+        <w:gridCol w:w="2345"/>
         <w:gridCol w:w="1349"/>
-        <w:gridCol w:w="1529"/>
-        <w:gridCol w:w="1709"/>
-        <w:gridCol w:w="1892"/>
+        <w:gridCol w:w="1530"/>
+        <w:gridCol w:w="1713"/>
+        <w:gridCol w:w="1890"/>
+        <w:gridCol w:w="1972"/>
         <w:gridCol w:w="1621"/>
-        <w:gridCol w:w="1801"/>
-        <w:gridCol w:w="1706"/>
+        <w:gridCol w:w="1451"/>
+        <w:gridCol w:w="1700"/>
       </w:tblGrid>
       <w:tr>
         <w:trPr>
@@ -340,7 +341,7 @@
         </w:trPr>
         <w:tc>
           <w:tcPr>
-            <w:tcW w:w="273" w:type="pct"/>
+            <w:tcW w:w="246" w:type="pct"/>
             <w:vMerge w:val="restart"/>
             <w:vAlign w:val="center"/>
             <w:hideMark/>
@@ -371,7 +372,7 @@
         </w:tc>
         <w:tc>
           <w:tcPr>
-            <w:tcW w:w="795" w:type="pct"/>
+            <w:tcW w:w="716" w:type="pct"/>
             <w:vMerge w:val="restart"/>
             <w:vAlign w:val="center"/>
             <w:hideMark/>
@@ -402,7 +403,7 @@
         </w:tc>
         <w:tc>
           <w:tcPr>
-            <w:tcW w:w="1554" w:type="pct"/>
+            <w:tcW w:w="1402" w:type="pct"/>
             <w:gridSpan w:val="3"/>
             <w:vAlign w:val="center"/>
             <w:hideMark/>
@@ -428,32 +429,14 @@
                 <w:sz w:val="28"/>
                 <w:szCs w:val="28"/>
               </w:rPr>
-              <w:t xml:space="preserve">Kế hoạch </w:t>
-            </w:r>
-            <w:r>
-              <w:rPr>
-                <w:b/>
-                <w:bCs/>
-                <w:sz w:val="28"/>
-                <w:szCs w:val="28"/>
-              </w:rPr>
-              <w:t>bán</w:t>
-            </w:r>
-            <w:r>
-              <w:rPr>
-                <w:b/>
-                <w:bCs/>
-                <w:sz w:val="28"/>
-                <w:szCs w:val="28"/>
-              </w:rPr>
-              <w:t xml:space="preserve"> trực tiếp</w:t>
-            </w:r>
-          </w:p>
-        </w:tc>
-        <w:tc>
-          <w:tcPr>
-            <w:tcW w:w="2378" w:type="pct"/>
-            <w:gridSpan w:val="4"/>
+              <w:t>Kế hoạch bán trực tiếp</w:t>
+            </w:r>
+          </w:p>
+        </w:tc>
+        <w:tc>
+          <w:tcPr>
+            <w:tcW w:w="2636" w:type="pct"/>
+            <w:gridSpan w:val="5"/>
             <w:vAlign w:val="center"/>
           </w:tcPr>
           <w:p>
@@ -489,7 +472,7 @@
         </w:trPr>
         <w:tc>
           <w:tcPr>
-            <w:tcW w:w="273" w:type="pct"/>
+            <w:tcW w:w="246" w:type="pct"/>
             <w:vMerge/>
             <w:vAlign w:val="center"/>
             <w:hideMark/>
@@ -511,7 +494,7 @@
         </w:tc>
         <w:tc>
           <w:tcPr>
-            <w:tcW w:w="795" w:type="pct"/>
+            <w:tcW w:w="716" w:type="pct"/>
             <w:vMerge/>
             <w:vAlign w:val="center"/>
             <w:hideMark/>
@@ -533,7 +516,7 @@
         </w:tc>
         <w:tc>
           <w:tcPr>
-            <w:tcW w:w="457" w:type="pct"/>
+            <w:tcW w:w="412" w:type="pct"/>
             <w:vAlign w:val="center"/>
             <w:hideMark/>
           </w:tcPr>
@@ -567,22 +550,43 @@
                 <w:sz w:val="28"/>
                 <w:szCs w:val="28"/>
               </w:rPr>
-              <w:t>ng (Kg</w:t>
-            </w:r>
-            <w:r>
+              <w:t>ng (Kg)</w:t>
+            </w:r>
+          </w:p>
+        </w:tc>
+        <w:tc>
+          <w:tcPr>
+            <w:tcW w:w="467" w:type="pct"/>
+            <w:vAlign w:val="center"/>
+          </w:tcPr>
+          <w:p>
+            <w:pPr>
+              <w:tabs>
+                <w:tab w:val="left" w:pos="1035"/>
+              </w:tabs>
+              <w:spacing w:before="0" w:after="0" w:line="276" w:lineRule="auto"/>
+              <w:jc w:val="center"/>
               <w:rPr>
                 <w:b/>
                 <w:bCs/>
                 <w:sz w:val="28"/>
                 <w:szCs w:val="28"/>
               </w:rPr>
-              <w:t>)</w:t>
-            </w:r>
-          </w:p>
-        </w:tc>
-        <w:tc>
-          <w:tcPr>
-            <w:tcW w:w="518" w:type="pct"/>
+            </w:pPr>
+            <w:r>
+              <w:rPr>
+                <w:b/>
+                <w:bCs/>
+                <w:sz w:val="28"/>
+                <w:szCs w:val="28"/>
+              </w:rPr>
+              <w:t>Đơn giá (đ/kg)</w:t>
+            </w:r>
+          </w:p>
+        </w:tc>
+        <w:tc>
+          <w:tcPr>
+            <w:tcW w:w="523" w:type="pct"/>
             <w:vAlign w:val="center"/>
           </w:tcPr>
           <w:p>
@@ -606,22 +610,124 @@
                 <w:sz w:val="28"/>
                 <w:szCs w:val="28"/>
               </w:rPr>
-              <w:t xml:space="preserve">Đơn giá </w:t>
-            </w:r>
-            <w:r>
+              <w:t>Thành tiền (đ)</w:t>
+            </w:r>
+          </w:p>
+        </w:tc>
+        <w:tc>
+          <w:tcPr>
+            <w:tcW w:w="577" w:type="pct"/>
+            <w:vAlign w:val="center"/>
+          </w:tcPr>
+          <w:p>
+            <w:pPr>
+              <w:tabs>
+                <w:tab w:val="left" w:pos="1035"/>
+              </w:tabs>
+              <w:spacing w:before="0" w:after="0" w:line="276" w:lineRule="auto"/>
+              <w:jc w:val="center"/>
               <w:rPr>
                 <w:b/>
                 <w:bCs/>
                 <w:sz w:val="28"/>
                 <w:szCs w:val="28"/>
               </w:rPr>
-              <w:t>(đ/kg)</w:t>
-            </w:r>
-          </w:p>
-        </w:tc>
-        <w:tc>
-          <w:tcPr>
-            <w:tcW w:w="579" w:type="pct"/>
+            </w:pPr>
+            <w:r>
+              <w:rPr>
+                <w:b/>
+                <w:bCs/>
+                <w:sz w:val="28"/>
+                <w:szCs w:val="28"/>
+              </w:rPr>
+              <w:t>Tên cá nhân/tổ chức chào giá</w:t>
+            </w:r>
+          </w:p>
+        </w:tc>
+        <w:tc>
+          <w:tcPr>
+            <w:tcW w:w="602" w:type="pct"/>
+          </w:tcPr>
+          <w:p>
+            <w:pPr>
+              <w:tabs>
+                <w:tab w:val="left" w:pos="1035"/>
+              </w:tabs>
+              <w:spacing w:before="0" w:after="0" w:line="276" w:lineRule="auto"/>
+              <w:jc w:val="center"/>
+              <w:rPr>
+                <w:rFonts w:eastAsia="Times New Roman"/>
+                <w:b/>
+                <w:bCs/>
+                <w:color w:val="000000"/>
+                <w:sz w:val="28"/>
+                <w:szCs w:val="28"/>
+              </w:rPr>
+            </w:pPr>
+          </w:p>
+          <w:p>
+            <w:pPr>
+              <w:tabs>
+                <w:tab w:val="left" w:pos="1035"/>
+              </w:tabs>
+              <w:spacing w:before="0" w:after="0" w:line="276" w:lineRule="auto"/>
+              <w:jc w:val="center"/>
+              <w:rPr>
+                <w:b/>
+                <w:bCs/>
+                <w:sz w:val="28"/>
+                <w:szCs w:val="28"/>
+              </w:rPr>
+            </w:pPr>
+            <w:r>
+              <w:rPr>
+                <w:rFonts w:eastAsia="Times New Roman"/>
+                <w:b/>
+                <w:bCs/>
+                <w:color w:val="000000"/>
+                <w:sz w:val="28"/>
+                <w:szCs w:val="28"/>
+              </w:rPr>
+              <w:t xml:space="preserve">Địa điểm </w:t>
+            </w:r>
+            <w:r>
+              <w:rPr>
+                <w:rFonts w:eastAsia="Times New Roman"/>
+                <w:b/>
+                <w:bCs/>
+                <w:color w:val="000000"/>
+                <w:sz w:val="28"/>
+                <w:szCs w:val="28"/>
+              </w:rPr>
+              <w:t>xuất</w:t>
+            </w:r>
+            <w:r>
+              <w:rPr>
+                <w:rFonts w:eastAsia="Times New Roman"/>
+                <w:b/>
+                <w:bCs/>
+                <w:color w:val="000000"/>
+                <w:sz w:val="28"/>
+                <w:szCs w:val="28"/>
+              </w:rPr>
+              <w:t xml:space="preserve"> kho</w:t>
+            </w:r>
+            <w:r>
+              <w:rPr>
+                <w:rFonts w:eastAsia="Times New Roman"/>
+                <w:b/>
+                <w:bCs/>
+                <w:color w:val="000000"/>
+                <w:sz w:val="28"/>
+                <w:szCs w:val="28"/>
+              </w:rPr>
+              <w:br/>
+            </w:r>
+          </w:p>
+        </w:tc>
+        <w:tc>
+          <w:tcPr>
+            <w:tcW w:w="495" w:type="pct"/>
             <w:vAlign w:val="center"/>
           </w:tcPr>
           <w:p>
@@ -645,13 +751,22 @@
                 <w:sz w:val="28"/>
                 <w:szCs w:val="28"/>
               </w:rPr>
-              <w:t>Thành tiền (đ)</w:t>
-            </w:r>
-          </w:p>
-        </w:tc>
-        <w:tc>
-          <w:tcPr>
-            <w:tcW w:w="641" w:type="pct"/>
+              <w:t>Số lượ</w:t>
+            </w:r>
+            <w:r>
+              <w:rPr>
+                <w:b/>
+                <w:bCs/>
+                <w:sz w:val="28"/>
+                <w:szCs w:val="28"/>
+              </w:rPr>
+              <w:t>ng (Kg)</w:t>
+            </w:r>
+          </w:p>
+        </w:tc>
+        <w:tc>
+          <w:tcPr>
+            <w:tcW w:w="443" w:type="pct"/>
             <w:vAlign w:val="center"/>
           </w:tcPr>
           <w:p>
@@ -675,82 +790,13 @@
                 <w:sz w:val="28"/>
                 <w:szCs w:val="28"/>
               </w:rPr>
-              <w:t>Tên cá nhân/tổ chức chào giá</w:t>
-            </w:r>
-          </w:p>
-        </w:tc>
-        <w:tc>
-          <w:tcPr>
-            <w:tcW w:w="549" w:type="pct"/>
-            <w:vAlign w:val="center"/>
-          </w:tcPr>
-          <w:p>
-            <w:pPr>
-              <w:tabs>
-                <w:tab w:val="left" w:pos="1035"/>
-              </w:tabs>
-              <w:spacing w:before="0" w:after="0" w:line="276" w:lineRule="auto"/>
-              <w:jc w:val="center"/>
-              <w:rPr>
-                <w:b/>
-                <w:bCs/>
-                <w:sz w:val="28"/>
-                <w:szCs w:val="28"/>
-              </w:rPr>
-            </w:pPr>
-            <w:r>
-              <w:rPr>
-                <w:b/>
-                <w:bCs/>
-                <w:sz w:val="28"/>
-                <w:szCs w:val="28"/>
-              </w:rPr>
-              <w:t>Số lượ</w:t>
-            </w:r>
-            <w:r>
-              <w:rPr>
-                <w:b/>
-                <w:bCs/>
-                <w:sz w:val="28"/>
-                <w:szCs w:val="28"/>
-              </w:rPr>
-              <w:t>ng (Kg)</w:t>
-            </w:r>
-          </w:p>
-        </w:tc>
-        <w:tc>
-          <w:tcPr>
-            <w:tcW w:w="610" w:type="pct"/>
-            <w:vAlign w:val="center"/>
-          </w:tcPr>
-          <w:p>
-            <w:pPr>
-              <w:tabs>
-                <w:tab w:val="left" w:pos="1035"/>
-              </w:tabs>
-              <w:spacing w:before="0" w:after="0" w:line="276" w:lineRule="auto"/>
-              <w:jc w:val="center"/>
-              <w:rPr>
-                <w:b/>
-                <w:bCs/>
-                <w:sz w:val="28"/>
-                <w:szCs w:val="28"/>
-              </w:rPr>
-            </w:pPr>
-            <w:r>
-              <w:rPr>
-                <w:b/>
-                <w:bCs/>
-                <w:sz w:val="28"/>
-                <w:szCs w:val="28"/>
-              </w:rPr>
               <w:t>Đơn giá (đ/kg)</w:t>
             </w:r>
           </w:p>
         </w:tc>
         <w:tc>
           <w:tcPr>
-            <w:tcW w:w="578" w:type="pct"/>
+            <w:tcW w:w="519" w:type="pct"/>
             <w:vAlign w:val="center"/>
           </w:tcPr>
           <w:p>
@@ -786,7 +832,7 @@
         </w:trPr>
         <w:tc>
           <w:tcPr>
-            <w:tcW w:w="273" w:type="pct"/>
+            <w:tcW w:w="246" w:type="pct"/>
             <w:vAlign w:val="center"/>
             <w:hideMark/>
           </w:tcPr>
@@ -813,7 +859,7 @@
         </w:tc>
         <w:tc>
           <w:tcPr>
-            <w:tcW w:w="795" w:type="pct"/>
+            <w:tcW w:w="716" w:type="pct"/>
             <w:vAlign w:val="center"/>
             <w:hideMark/>
           </w:tcPr>
@@ -905,7 +951,7 @@
         </w:tc>
         <w:tc>
           <w:tcPr>
-            <w:tcW w:w="457" w:type="pct"/>
+            <w:tcW w:w="412" w:type="pct"/>
             <w:vAlign w:val="center"/>
             <w:hideMark/>
           </w:tcPr>
@@ -961,7 +1007,7 @@
         </w:tc>
         <w:tc>
           <w:tcPr>
-            <w:tcW w:w="518" w:type="pct"/>
+            <w:tcW w:w="467" w:type="pct"/>
             <w:vAlign w:val="center"/>
           </w:tcPr>
           <w:p>
@@ -1016,7 +1062,7 @@
         </w:tc>
         <w:tc>
           <w:tcPr>
-            <w:tcW w:w="579" w:type="pct"/>
+            <w:tcW w:w="523" w:type="pct"/>
             <w:vAlign w:val="center"/>
           </w:tcPr>
           <w:p>
@@ -1092,7 +1138,7 @@
         </w:tc>
         <w:tc>
           <w:tcPr>
-            <w:tcW w:w="641" w:type="pct"/>
+            <w:tcW w:w="577" w:type="pct"/>
             <w:vAlign w:val="center"/>
           </w:tcPr>
           <w:p>
@@ -1110,7 +1156,25 @@
         </w:tc>
         <w:tc>
           <w:tcPr>
-            <w:tcW w:w="549" w:type="pct"/>
+            <w:tcW w:w="602" w:type="pct"/>
+          </w:tcPr>
+          <w:p>
+            <w:pPr>
+              <w:tabs>
+                <w:tab w:val="left" w:pos="1035"/>
+              </w:tabs>
+              <w:spacing w:before="0" w:after="0" w:line="276" w:lineRule="auto"/>
+              <w:jc w:val="right"/>
+              <w:rPr>
+                <w:sz w:val="28"/>
+                <w:szCs w:val="28"/>
+              </w:rPr>
+            </w:pPr>
+          </w:p>
+        </w:tc>
+        <w:tc>
+          <w:tcPr>
+            <w:tcW w:w="495" w:type="pct"/>
             <w:vAlign w:val="center"/>
           </w:tcPr>
           <w:p>
@@ -1125,13 +1189,11 @@
                 <w:szCs w:val="28"/>
               </w:rPr>
             </w:pPr>
-            <w:bookmarkStart w:id="0" w:name="_GoBack"/>
-            <w:bookmarkEnd w:id="0"/>
-          </w:p>
-        </w:tc>
-        <w:tc>
-          <w:tcPr>
-            <w:tcW w:w="610" w:type="pct"/>
+          </w:p>
+        </w:tc>
+        <w:tc>
+          <w:tcPr>
+            <w:tcW w:w="443" w:type="pct"/>
             <w:vAlign w:val="center"/>
           </w:tcPr>
           <w:p>
@@ -1150,7 +1212,7 @@
         </w:tc>
         <w:tc>
           <w:tcPr>
-            <w:tcW w:w="578" w:type="pct"/>
+            <w:tcW w:w="519" w:type="pct"/>
             <w:vAlign w:val="center"/>
           </w:tcPr>
           <w:p>
@@ -1175,7 +1237,7 @@
         </w:trPr>
         <w:tc>
           <w:tcPr>
-            <w:tcW w:w="273" w:type="pct"/>
+            <w:tcW w:w="246" w:type="pct"/>
             <w:vAlign w:val="center"/>
           </w:tcPr>
           <w:p>
@@ -1194,7 +1256,7 @@
         </w:tc>
         <w:tc>
           <w:tcPr>
-            <w:tcW w:w="795" w:type="pct"/>
+            <w:tcW w:w="716" w:type="pct"/>
             <w:vAlign w:val="center"/>
           </w:tcPr>
           <w:p>
@@ -1212,7 +1274,7 @@
         </w:tc>
         <w:tc>
           <w:tcPr>
-            <w:tcW w:w="457" w:type="pct"/>
+            <w:tcW w:w="412" w:type="pct"/>
             <w:vAlign w:val="center"/>
           </w:tcPr>
           <w:p>
@@ -1231,7 +1293,7 @@
         </w:tc>
         <w:tc>
           <w:tcPr>
-            <w:tcW w:w="518" w:type="pct"/>
+            <w:tcW w:w="467" w:type="pct"/>
             <w:vAlign w:val="center"/>
           </w:tcPr>
           <w:p>
@@ -1250,7 +1312,7 @@
         </w:tc>
         <w:tc>
           <w:tcPr>
-            <w:tcW w:w="579" w:type="pct"/>
+            <w:tcW w:w="523" w:type="pct"/>
             <w:vAlign w:val="center"/>
           </w:tcPr>
           <w:p>
@@ -1269,7 +1331,7 @@
         </w:tc>
         <w:tc>
           <w:tcPr>
-            <w:tcW w:w="641" w:type="pct"/>
+            <w:tcW w:w="577" w:type="pct"/>
             <w:vAlign w:val="center"/>
           </w:tcPr>
           <w:p>
@@ -1419,7 +1481,7 @@
                 <w:sz w:val="28"/>
                 <w:szCs w:val="28"/>
               </w:rPr>
-              <w:t>«@after-</w:t>
+              <w:t>«@afte</w:t>
             </w:r>
             <w:r>
               <w:rPr>
@@ -1428,7 +1490,7 @@
                 <w:szCs w:val="28"/>
               </w:rPr>
               <w:lastRenderedPageBreak/>
-              <w:t>row#end»</w:t>
+              <w:t>r-row#end»</w:t>
             </w:r>
             <w:r>
               <w:rPr>
@@ -1513,16 +1575,14 @@
         </w:tc>
         <w:tc>
           <w:tcPr>
-            <w:tcW w:w="549" w:type="pct"/>
-            <w:vAlign w:val="center"/>
-          </w:tcPr>
-          <w:p>
-            <w:pPr>
-              <w:tabs>
-                <w:tab w:val="left" w:pos="1035"/>
-              </w:tabs>
-              <w:spacing w:before="0" w:after="0" w:line="276" w:lineRule="auto"/>
-              <w:jc w:val="right"/>
+            <w:tcW w:w="602" w:type="pct"/>
+          </w:tcPr>
+          <w:p>
+            <w:pPr>
+              <w:tabs>
+                <w:tab w:val="left" w:pos="1035"/>
+              </w:tabs>
+              <w:spacing w:before="0" w:after="0" w:line="276" w:lineRule="auto"/>
               <w:rPr>
                 <w:sz w:val="28"/>
                 <w:szCs w:val="28"/>
@@ -1541,6 +1601,61 @@
                 <w:sz w:val="28"/>
                 <w:szCs w:val="28"/>
               </w:rPr>
+              <w:instrText xml:space="preserve"> MERGEFIELD  $!d1.tenNganLoKho  \* MERGEFORMAT </w:instrText>
+            </w:r>
+            <w:r>
+              <w:rPr>
+                <w:sz w:val="28"/>
+                <w:szCs w:val="28"/>
+              </w:rPr>
+              <w:fldChar w:fldCharType="separate"/>
+            </w:r>
+            <w:r>
+              <w:rPr>
+                <w:noProof/>
+                <w:sz w:val="28"/>
+                <w:szCs w:val="28"/>
+              </w:rPr>
+              <w:t>«$!d1.tenNganLoKho»</w:t>
+            </w:r>
+            <w:r>
+              <w:rPr>
+                <w:sz w:val="28"/>
+                <w:szCs w:val="28"/>
+              </w:rPr>
+              <w:fldChar w:fldCharType="end"/>
+            </w:r>
+          </w:p>
+        </w:tc>
+        <w:tc>
+          <w:tcPr>
+            <w:tcW w:w="495" w:type="pct"/>
+            <w:vAlign w:val="center"/>
+          </w:tcPr>
+          <w:p>
+            <w:pPr>
+              <w:tabs>
+                <w:tab w:val="left" w:pos="1035"/>
+              </w:tabs>
+              <w:spacing w:before="0" w:after="0" w:line="276" w:lineRule="auto"/>
+              <w:jc w:val="right"/>
+              <w:rPr>
+                <w:sz w:val="28"/>
+                <w:szCs w:val="28"/>
+              </w:rPr>
+            </w:pPr>
+            <w:r>
+              <w:rPr>
+                <w:sz w:val="28"/>
+                <w:szCs w:val="28"/>
+              </w:rPr>
+              <w:fldChar w:fldCharType="begin"/>
+            </w:r>
+            <w:r>
+              <w:rPr>
+                <w:sz w:val="28"/>
+                <w:szCs w:val="28"/>
+              </w:rPr>
               <w:instrText xml:space="preserve"> MERGEFIELD  #if($!d2.soLuong)$numberTool.format('#,##0',$!d2.soLuong,$locale)#end  \* MERGEFORMAT </w:instrText>
             </w:r>
             <w:r>
@@ -1556,7 +1671,17 @@
                 <w:sz w:val="28"/>
                 <w:szCs w:val="28"/>
               </w:rPr>
-              <w:t>«#if($!d2.soLuong)$numberTool.format('#,#»</w:t>
+              <w:t>«#if($</w:t>
+            </w:r>
+            <w:bookmarkStart w:id="0" w:name="_GoBack"/>
+            <w:bookmarkEnd w:id="0"/>
+            <w:r>
+              <w:rPr>
+                <w:noProof/>
+                <w:sz w:val="28"/>
+                <w:szCs w:val="28"/>
+              </w:rPr>
+              <w:t>!d2.soLuong)$numberTool.format('#,#»</w:t>
             </w:r>
             <w:r>
               <w:rPr>
@@ -1569,7 +1694,7 @@
         </w:tc>
         <w:tc>
           <w:tcPr>
-            <w:tcW w:w="610" w:type="pct"/>
+            <w:tcW w:w="443" w:type="pct"/>
             <w:vAlign w:val="center"/>
           </w:tcPr>
           <w:p>
@@ -1624,7 +1749,7 @@
         </w:tc>
         <w:tc>
           <w:tcPr>
-            <w:tcW w:w="578" w:type="pct"/>
+            <w:tcW w:w="519" w:type="pct"/>
             <w:vAlign w:val="center"/>
           </w:tcPr>
           <w:p>
@@ -1685,7 +1810,7 @@
         </w:trPr>
         <w:tc>
           <w:tcPr>
-            <w:tcW w:w="273" w:type="pct"/>
+            <w:tcW w:w="246" w:type="pct"/>
             <w:vAlign w:val="center"/>
           </w:tcPr>
           <w:p>
@@ -1703,7 +1828,7 @@
         </w:tc>
         <w:tc>
           <w:tcPr>
-            <w:tcW w:w="795" w:type="pct"/>
+            <w:tcW w:w="716" w:type="pct"/>
             <w:vAlign w:val="center"/>
           </w:tcPr>
           <w:p>
@@ -1731,7 +1856,7 @@
         </w:tc>
         <w:tc>
           <w:tcPr>
-            <w:tcW w:w="457" w:type="pct"/>
+            <w:tcW w:w="412" w:type="pct"/>
             <w:vAlign w:val="center"/>
           </w:tcPr>
           <w:p>
@@ -1792,7 +1917,7 @@
         </w:tc>
         <w:tc>
           <w:tcPr>
-            <w:tcW w:w="518" w:type="pct"/>
+            <w:tcW w:w="467" w:type="pct"/>
             <w:vAlign w:val="center"/>
           </w:tcPr>
           <w:p>
@@ -1810,7 +1935,7 @@
         </w:tc>
         <w:tc>
           <w:tcPr>
-            <w:tcW w:w="579" w:type="pct"/>
+            <w:tcW w:w="523" w:type="pct"/>
             <w:vAlign w:val="center"/>
           </w:tcPr>
           <w:p>
@@ -1870,7 +1995,7 @@
         </w:tc>
         <w:tc>
           <w:tcPr>
-            <w:tcW w:w="641" w:type="pct"/>
+            <w:tcW w:w="577" w:type="pct"/>
             <w:vAlign w:val="center"/>
           </w:tcPr>
           <w:p>
@@ -1888,7 +2013,24 @@
         </w:tc>
         <w:tc>
           <w:tcPr>
-            <w:tcW w:w="549" w:type="pct"/>
+            <w:tcW w:w="602" w:type="pct"/>
+          </w:tcPr>
+          <w:p>
+            <w:pPr>
+              <w:tabs>
+                <w:tab w:val="left" w:pos="1035"/>
+              </w:tabs>
+              <w:spacing w:before="0" w:after="0" w:line="276" w:lineRule="auto"/>
+              <w:rPr>
+                <w:sz w:val="28"/>
+                <w:szCs w:val="28"/>
+              </w:rPr>
+            </w:pPr>
+          </w:p>
+        </w:tc>
+        <w:tc>
+          <w:tcPr>
+            <w:tcW w:w="495" w:type="pct"/>
             <w:vAlign w:val="center"/>
           </w:tcPr>
           <w:p>
@@ -1906,7 +2048,7 @@
         </w:tc>
         <w:tc>
           <w:tcPr>
-            <w:tcW w:w="610" w:type="pct"/>
+            <w:tcW w:w="443" w:type="pct"/>
             <w:vAlign w:val="center"/>
           </w:tcPr>
           <w:p>
@@ -1925,7 +2067,7 @@
         </w:tc>
         <w:tc>
           <w:tcPr>
-            <w:tcW w:w="578" w:type="pct"/>
+            <w:tcW w:w="519" w:type="pct"/>
             <w:vAlign w:val="center"/>
           </w:tcPr>
           <w:p>
@@ -2426,7 +2568,7 @@
       </w:pPr>
     </w:lvl>
   </w:abstractNum>
-  <w:abstractNum w:abstractNumId="3" w15:restartNumberingAfterBreak="0">
+  <w:abstractNum w:abstractNumId="4" w15:restartNumberingAfterBreak="0">
     <w:nsid w:val="5676463A"/>
     <w:multiLevelType w:val="multilevel"/>
     <w:tmpl w:val="74FECB2A"/>
@@ -2563,7 +2705,7 @@
       </w:rPr>
     </w:lvl>
   </w:abstractNum>
-  <w:abstractNum w:abstractNumId="4" w15:restartNumberingAfterBreak="0">
+  <w:abstractNum w:abstractNumId="5" w15:restartNumberingAfterBreak="0">
     <w:nsid w:val="7D656F5B"/>
     <w:multiLevelType w:val="hybridMultilevel"/>
     <w:tmpl w:val="7C2C0EDC"/>
@@ -2660,16 +2802,16 @@
     <w:abstractNumId w:val="2"/>
   </w:num>
   <w:num w:numId="3">
-    <w:abstractNumId w:val="3"/>
+    <w:abstractNumId w:val="4"/>
   </w:num>
   <w:num w:numId="4">
-    <w:abstractNumId w:val="3"/>
+    <w:abstractNumId w:val="4"/>
   </w:num>
   <w:num w:numId="5">
-    <w:abstractNumId w:val="3"/>
+    <w:abstractNumId w:val="4"/>
   </w:num>
   <w:num w:numId="6">
-    <w:abstractNumId w:val="3"/>
+    <w:abstractNumId w:val="4"/>
   </w:num>
   <w:num w:numId="7">
     <w:abstractNumId w:val="1"/>
@@ -2678,34 +2820,34 @@
     <w:abstractNumId w:val="2"/>
   </w:num>
   <w:num w:numId="9">
-    <w:abstractNumId w:val="3"/>
+    <w:abstractNumId w:val="4"/>
   </w:num>
   <w:num w:numId="10">
-    <w:abstractNumId w:val="3"/>
+    <w:abstractNumId w:val="4"/>
   </w:num>
   <w:num w:numId="11">
-    <w:abstractNumId w:val="3"/>
+    <w:abstractNumId w:val="4"/>
   </w:num>
   <w:num w:numId="12">
-    <w:abstractNumId w:val="3"/>
+    <w:abstractNumId w:val="4"/>
   </w:num>
   <w:num w:numId="13">
-    <w:abstractNumId w:val="3"/>
+    <w:abstractNumId w:val="4"/>
   </w:num>
   <w:num w:numId="14">
-    <w:abstractNumId w:val="3"/>
+    <w:abstractNumId w:val="4"/>
   </w:num>
   <w:num w:numId="15">
-    <w:abstractNumId w:val="3"/>
+    <w:abstractNumId w:val="4"/>
   </w:num>
   <w:num w:numId="16">
-    <w:abstractNumId w:val="3"/>
+    <w:abstractNumId w:val="4"/>
   </w:num>
   <w:num w:numId="17">
-    <w:abstractNumId w:val="3"/>
+    <w:abstractNumId w:val="4"/>
   </w:num>
   <w:num w:numId="18">
-    <w:abstractNumId w:val="3"/>
+    <w:abstractNumId w:val="4"/>
   </w:num>
   <w:num w:numId="19">
     <w:abstractNumId w:val="1"/>
@@ -2723,55 +2865,55 @@
     <w:abstractNumId w:val="1"/>
   </w:num>
   <w:num w:numId="24">
-    <w:abstractNumId w:val="3"/>
+    <w:abstractNumId w:val="4"/>
   </w:num>
   <w:num w:numId="25">
+    <w:abstractNumId w:val="5"/>
+  </w:num>
+  <w:num w:numId="26">
     <w:abstractNumId w:val="4"/>
   </w:num>
-  <w:num w:numId="26">
-    <w:abstractNumId w:val="3"/>
-  </w:num>
   <w:num w:numId="27">
-    <w:abstractNumId w:val="3"/>
+    <w:abstractNumId w:val="4"/>
   </w:num>
   <w:num w:numId="28">
-    <w:abstractNumId w:val="3"/>
+    <w:abstractNumId w:val="4"/>
   </w:num>
   <w:num w:numId="29">
-    <w:abstractNumId w:val="3"/>
+    <w:abstractNumId w:val="4"/>
   </w:num>
   <w:num w:numId="30">
+    <w:abstractNumId w:val="5"/>
+  </w:num>
+  <w:num w:numId="31">
     <w:abstractNumId w:val="4"/>
   </w:num>
-  <w:num w:numId="31">
-    <w:abstractNumId w:val="3"/>
-  </w:num>
   <w:num w:numId="32">
-    <w:abstractNumId w:val="3"/>
+    <w:abstractNumId w:val="4"/>
   </w:num>
   <w:num w:numId="33">
-    <w:abstractNumId w:val="3"/>
+    <w:abstractNumId w:val="4"/>
   </w:num>
   <w:num w:numId="34">
-    <w:abstractNumId w:val="3"/>
+    <w:abstractNumId w:val="4"/>
   </w:num>
   <w:num w:numId="35">
-    <w:abstractNumId w:val="3"/>
+    <w:abstractNumId w:val="4"/>
   </w:num>
   <w:num w:numId="36">
-    <w:abstractNumId w:val="3"/>
+    <w:abstractNumId w:val="4"/>
   </w:num>
   <w:num w:numId="37">
-    <w:abstractNumId w:val="3"/>
+    <w:abstractNumId w:val="4"/>
   </w:num>
   <w:num w:numId="38">
     <w:abstractNumId w:val="0"/>
   </w:num>
   <w:num w:numId="39">
-    <w:abstractNumId w:val="3"/>
+    <w:abstractNumId w:val="4"/>
   </w:num>
   <w:num w:numId="40">
-    <w:abstractNumId w:val="3"/>
+    <w:abstractNumId w:val="4"/>
   </w:num>
 </w:numbering>
 </file>

</xml_diff>

<commit_message>
xem trước bán trực tiếp
</commit_message>
<xml_diff>
--- a/src/main/resources/reports/bantructiep/Quyết định kết quả chào giá lương thực.docx
+++ b/src/main/resources/reports/bantructiep/Quyết định kết quả chào giá lương thực.docx
@@ -323,16 +323,16 @@
         <w:tblLook w:val="04A0" w:firstRow="1" w:lastRow="0" w:firstColumn="1" w:lastColumn="0" w:noHBand="0" w:noVBand="1"/>
       </w:tblPr>
       <w:tblGrid>
-        <w:gridCol w:w="805"/>
+        <w:gridCol w:w="806"/>
         <w:gridCol w:w="2345"/>
+        <w:gridCol w:w="1435"/>
         <w:gridCol w:w="1349"/>
+        <w:gridCol w:w="1981"/>
+        <w:gridCol w:w="1798"/>
+        <w:gridCol w:w="1801"/>
         <w:gridCol w:w="1530"/>
-        <w:gridCol w:w="1713"/>
-        <w:gridCol w:w="1890"/>
-        <w:gridCol w:w="1972"/>
-        <w:gridCol w:w="1621"/>
-        <w:gridCol w:w="1451"/>
-        <w:gridCol w:w="1700"/>
+        <w:gridCol w:w="1261"/>
+        <w:gridCol w:w="2070"/>
       </w:tblGrid>
       <w:tr>
         <w:trPr>
@@ -403,7 +403,7 @@
         </w:tc>
         <w:tc>
           <w:tcPr>
-            <w:tcW w:w="1402" w:type="pct"/>
+            <w:tcW w:w="1455" w:type="pct"/>
             <w:gridSpan w:val="3"/>
             <w:vAlign w:val="center"/>
             <w:hideMark/>
@@ -435,7 +435,7 @@
         </w:tc>
         <w:tc>
           <w:tcPr>
-            <w:tcW w:w="2636" w:type="pct"/>
+            <w:tcW w:w="2583" w:type="pct"/>
             <w:gridSpan w:val="5"/>
             <w:vAlign w:val="center"/>
           </w:tcPr>
@@ -516,9 +516,48 @@
         </w:tc>
         <w:tc>
           <w:tcPr>
+            <w:tcW w:w="438" w:type="pct"/>
+            <w:vAlign w:val="center"/>
+            <w:hideMark/>
+          </w:tcPr>
+          <w:p>
+            <w:pPr>
+              <w:tabs>
+                <w:tab w:val="left" w:pos="1035"/>
+              </w:tabs>
+              <w:spacing w:before="0" w:after="0" w:line="276" w:lineRule="auto"/>
+              <w:jc w:val="center"/>
+              <w:rPr>
+                <w:b/>
+                <w:bCs/>
+                <w:sz w:val="28"/>
+                <w:szCs w:val="28"/>
+              </w:rPr>
+            </w:pPr>
+            <w:r>
+              <w:rPr>
+                <w:b/>
+                <w:bCs/>
+                <w:sz w:val="28"/>
+                <w:szCs w:val="28"/>
+              </w:rPr>
+              <w:t>Số lượ</w:t>
+            </w:r>
+            <w:r>
+              <w:rPr>
+                <w:b/>
+                <w:bCs/>
+                <w:sz w:val="28"/>
+                <w:szCs w:val="28"/>
+              </w:rPr>
+              <w:t>ng (Kg)</w:t>
+            </w:r>
+          </w:p>
+        </w:tc>
+        <w:tc>
+          <w:tcPr>
             <w:tcW w:w="412" w:type="pct"/>
             <w:vAlign w:val="center"/>
-            <w:hideMark/>
           </w:tcPr>
           <w:p>
             <w:pPr>
@@ -541,16 +580,148 @@
                 <w:sz w:val="28"/>
                 <w:szCs w:val="28"/>
               </w:rPr>
-              <w:t>Số lượ</w:t>
-            </w:r>
-            <w:r>
+              <w:t>Đơn giá (đ/kg)</w:t>
+            </w:r>
+          </w:p>
+        </w:tc>
+        <w:tc>
+          <w:tcPr>
+            <w:tcW w:w="605" w:type="pct"/>
+            <w:vAlign w:val="center"/>
+          </w:tcPr>
+          <w:p>
+            <w:pPr>
+              <w:tabs>
+                <w:tab w:val="left" w:pos="1035"/>
+              </w:tabs>
+              <w:spacing w:before="0" w:after="0" w:line="276" w:lineRule="auto"/>
+              <w:jc w:val="center"/>
               <w:rPr>
                 <w:b/>
                 <w:bCs/>
                 <w:sz w:val="28"/>
                 <w:szCs w:val="28"/>
               </w:rPr>
-              <w:t>ng (Kg)</w:t>
+            </w:pPr>
+            <w:r>
+              <w:rPr>
+                <w:b/>
+                <w:bCs/>
+                <w:sz w:val="28"/>
+                <w:szCs w:val="28"/>
+              </w:rPr>
+              <w:t>Thành tiền (đ)</w:t>
+            </w:r>
+          </w:p>
+        </w:tc>
+        <w:tc>
+          <w:tcPr>
+            <w:tcW w:w="549" w:type="pct"/>
+            <w:vAlign w:val="center"/>
+          </w:tcPr>
+          <w:p>
+            <w:pPr>
+              <w:tabs>
+                <w:tab w:val="left" w:pos="1035"/>
+              </w:tabs>
+              <w:spacing w:before="0" w:after="0" w:line="276" w:lineRule="auto"/>
+              <w:jc w:val="center"/>
+              <w:rPr>
+                <w:b/>
+                <w:bCs/>
+                <w:sz w:val="28"/>
+                <w:szCs w:val="28"/>
+              </w:rPr>
+            </w:pPr>
+            <w:r>
+              <w:rPr>
+                <w:b/>
+                <w:bCs/>
+                <w:sz w:val="28"/>
+                <w:szCs w:val="28"/>
+              </w:rPr>
+              <w:t>Tên cá nhân/tổ chức chào giá</w:t>
+            </w:r>
+          </w:p>
+        </w:tc>
+        <w:tc>
+          <w:tcPr>
+            <w:tcW w:w="550" w:type="pct"/>
+          </w:tcPr>
+          <w:p>
+            <w:pPr>
+              <w:tabs>
+                <w:tab w:val="left" w:pos="1035"/>
+              </w:tabs>
+              <w:spacing w:before="0" w:after="0" w:line="276" w:lineRule="auto"/>
+              <w:jc w:val="center"/>
+              <w:rPr>
+                <w:rFonts w:eastAsia="Times New Roman"/>
+                <w:b/>
+                <w:bCs/>
+                <w:color w:val="000000"/>
+                <w:sz w:val="28"/>
+                <w:szCs w:val="28"/>
+              </w:rPr>
+            </w:pPr>
+          </w:p>
+          <w:p>
+            <w:pPr>
+              <w:tabs>
+                <w:tab w:val="left" w:pos="1035"/>
+              </w:tabs>
+              <w:spacing w:before="0" w:after="0" w:line="276" w:lineRule="auto"/>
+              <w:jc w:val="center"/>
+              <w:rPr>
+                <w:b/>
+                <w:bCs/>
+                <w:sz w:val="28"/>
+                <w:szCs w:val="28"/>
+              </w:rPr>
+            </w:pPr>
+            <w:r>
+              <w:rPr>
+                <w:rFonts w:eastAsia="Times New Roman"/>
+                <w:b/>
+                <w:bCs/>
+                <w:color w:val="000000"/>
+                <w:sz w:val="28"/>
+                <w:szCs w:val="28"/>
+              </w:rPr>
+              <w:t xml:space="preserve">Địa điểm </w:t>
+            </w:r>
+            <w:r>
+              <w:rPr>
+                <w:rFonts w:eastAsia="Times New Roman"/>
+                <w:b/>
+                <w:bCs/>
+                <w:color w:val="000000"/>
+                <w:sz w:val="28"/>
+                <w:szCs w:val="28"/>
+              </w:rPr>
+              <w:t>xuất</w:t>
+            </w:r>
+            <w:r>
+              <w:rPr>
+                <w:rFonts w:eastAsia="Times New Roman"/>
+                <w:b/>
+                <w:bCs/>
+                <w:color w:val="000000"/>
+                <w:sz w:val="28"/>
+                <w:szCs w:val="28"/>
+              </w:rPr>
+              <w:t xml:space="preserve"> kho</w:t>
+            </w:r>
+            <w:r>
+              <w:rPr>
+                <w:rFonts w:eastAsia="Times New Roman"/>
+                <w:b/>
+                <w:bCs/>
+                <w:color w:val="000000"/>
+                <w:sz w:val="28"/>
+                <w:szCs w:val="28"/>
+              </w:rPr>
+              <w:br/>
             </w:r>
           </w:p>
         </w:tc>
@@ -580,13 +751,22 @@
                 <w:sz w:val="28"/>
                 <w:szCs w:val="28"/>
               </w:rPr>
-              <w:t>Đơn giá (đ/kg)</w:t>
-            </w:r>
-          </w:p>
-        </w:tc>
-        <w:tc>
-          <w:tcPr>
-            <w:tcW w:w="523" w:type="pct"/>
+              <w:t>Số lượ</w:t>
+            </w:r>
+            <w:r>
+              <w:rPr>
+                <w:b/>
+                <w:bCs/>
+                <w:sz w:val="28"/>
+                <w:szCs w:val="28"/>
+              </w:rPr>
+              <w:t>ng (Kg)</w:t>
+            </w:r>
+          </w:p>
+        </w:tc>
+        <w:tc>
+          <w:tcPr>
+            <w:tcW w:w="385" w:type="pct"/>
             <w:vAlign w:val="center"/>
           </w:tcPr>
           <w:p>
@@ -610,193 +790,24 @@
                 <w:sz w:val="28"/>
                 <w:szCs w:val="28"/>
               </w:rPr>
-              <w:t>Thành tiền (đ)</w:t>
-            </w:r>
-          </w:p>
-        </w:tc>
-        <w:tc>
-          <w:tcPr>
-            <w:tcW w:w="577" w:type="pct"/>
-            <w:vAlign w:val="center"/>
-          </w:tcPr>
-          <w:p>
-            <w:pPr>
-              <w:tabs>
-                <w:tab w:val="left" w:pos="1035"/>
-              </w:tabs>
-              <w:spacing w:before="0" w:after="0" w:line="276" w:lineRule="auto"/>
-              <w:jc w:val="center"/>
+              <w:t xml:space="preserve">Đơn giá </w:t>
+            </w:r>
+            <w:bookmarkStart w:id="0" w:name="_GoBack"/>
+            <w:bookmarkEnd w:id="0"/>
+            <w:r>
               <w:rPr>
                 <w:b/>
                 <w:bCs/>
                 <w:sz w:val="28"/>
                 <w:szCs w:val="28"/>
               </w:rPr>
-            </w:pPr>
-            <w:r>
-              <w:rPr>
-                <w:b/>
-                <w:bCs/>
-                <w:sz w:val="28"/>
-                <w:szCs w:val="28"/>
-              </w:rPr>
-              <w:t>Tên cá nhân/tổ chức chào giá</w:t>
-            </w:r>
-          </w:p>
-        </w:tc>
-        <w:tc>
-          <w:tcPr>
-            <w:tcW w:w="602" w:type="pct"/>
-          </w:tcPr>
-          <w:p>
-            <w:pPr>
-              <w:tabs>
-                <w:tab w:val="left" w:pos="1035"/>
-              </w:tabs>
-              <w:spacing w:before="0" w:after="0" w:line="276" w:lineRule="auto"/>
-              <w:jc w:val="center"/>
-              <w:rPr>
-                <w:rFonts w:eastAsia="Times New Roman"/>
-                <w:b/>
-                <w:bCs/>
-                <w:color w:val="000000"/>
-                <w:sz w:val="28"/>
-                <w:szCs w:val="28"/>
-              </w:rPr>
-            </w:pPr>
-          </w:p>
-          <w:p>
-            <w:pPr>
-              <w:tabs>
-                <w:tab w:val="left" w:pos="1035"/>
-              </w:tabs>
-              <w:spacing w:before="0" w:after="0" w:line="276" w:lineRule="auto"/>
-              <w:jc w:val="center"/>
-              <w:rPr>
-                <w:b/>
-                <w:bCs/>
-                <w:sz w:val="28"/>
-                <w:szCs w:val="28"/>
-              </w:rPr>
-            </w:pPr>
-            <w:r>
-              <w:rPr>
-                <w:rFonts w:eastAsia="Times New Roman"/>
-                <w:b/>
-                <w:bCs/>
-                <w:color w:val="000000"/>
-                <w:sz w:val="28"/>
-                <w:szCs w:val="28"/>
-              </w:rPr>
-              <w:t xml:space="preserve">Địa điểm </w:t>
-            </w:r>
-            <w:r>
-              <w:rPr>
-                <w:rFonts w:eastAsia="Times New Roman"/>
-                <w:b/>
-                <w:bCs/>
-                <w:color w:val="000000"/>
-                <w:sz w:val="28"/>
-                <w:szCs w:val="28"/>
-              </w:rPr>
-              <w:t>xuất</w:t>
-            </w:r>
-            <w:r>
-              <w:rPr>
-                <w:rFonts w:eastAsia="Times New Roman"/>
-                <w:b/>
-                <w:bCs/>
-                <w:color w:val="000000"/>
-                <w:sz w:val="28"/>
-                <w:szCs w:val="28"/>
-              </w:rPr>
-              <w:t xml:space="preserve"> kho</w:t>
-            </w:r>
-            <w:r>
-              <w:rPr>
-                <w:rFonts w:eastAsia="Times New Roman"/>
-                <w:b/>
-                <w:bCs/>
-                <w:color w:val="000000"/>
-                <w:sz w:val="28"/>
-                <w:szCs w:val="28"/>
-              </w:rPr>
-              <w:br/>
-            </w:r>
-          </w:p>
-        </w:tc>
-        <w:tc>
-          <w:tcPr>
-            <w:tcW w:w="495" w:type="pct"/>
-            <w:vAlign w:val="center"/>
-          </w:tcPr>
-          <w:p>
-            <w:pPr>
-              <w:tabs>
-                <w:tab w:val="left" w:pos="1035"/>
-              </w:tabs>
-              <w:spacing w:before="0" w:after="0" w:line="276" w:lineRule="auto"/>
-              <w:jc w:val="center"/>
-              <w:rPr>
-                <w:b/>
-                <w:bCs/>
-                <w:sz w:val="28"/>
-                <w:szCs w:val="28"/>
-              </w:rPr>
-            </w:pPr>
-            <w:r>
-              <w:rPr>
-                <w:b/>
-                <w:bCs/>
-                <w:sz w:val="28"/>
-                <w:szCs w:val="28"/>
-              </w:rPr>
-              <w:t>Số lượ</w:t>
-            </w:r>
-            <w:r>
-              <w:rPr>
-                <w:b/>
-                <w:bCs/>
-                <w:sz w:val="28"/>
-                <w:szCs w:val="28"/>
-              </w:rPr>
-              <w:t>ng (Kg)</w:t>
-            </w:r>
-          </w:p>
-        </w:tc>
-        <w:tc>
-          <w:tcPr>
-            <w:tcW w:w="443" w:type="pct"/>
-            <w:vAlign w:val="center"/>
-          </w:tcPr>
-          <w:p>
-            <w:pPr>
-              <w:tabs>
-                <w:tab w:val="left" w:pos="1035"/>
-              </w:tabs>
-              <w:spacing w:before="0" w:after="0" w:line="276" w:lineRule="auto"/>
-              <w:jc w:val="center"/>
-              <w:rPr>
-                <w:b/>
-                <w:bCs/>
-                <w:sz w:val="28"/>
-                <w:szCs w:val="28"/>
-              </w:rPr>
-            </w:pPr>
-            <w:r>
-              <w:rPr>
-                <w:b/>
-                <w:bCs/>
-                <w:sz w:val="28"/>
-                <w:szCs w:val="28"/>
-              </w:rPr>
-              <w:t>Đơn giá (đ/kg)</w:t>
-            </w:r>
-          </w:p>
-        </w:tc>
-        <w:tc>
-          <w:tcPr>
-            <w:tcW w:w="519" w:type="pct"/>
+              <w:t>(đ/kg)</w:t>
+            </w:r>
+          </w:p>
+        </w:tc>
+        <w:tc>
+          <w:tcPr>
+            <w:tcW w:w="632" w:type="pct"/>
             <w:vAlign w:val="center"/>
           </w:tcPr>
           <w:p>
@@ -951,9 +962,64 @@
         </w:tc>
         <w:tc>
           <w:tcPr>
+            <w:tcW w:w="438" w:type="pct"/>
+            <w:vAlign w:val="center"/>
+            <w:hideMark/>
+          </w:tcPr>
+          <w:p>
+            <w:pPr>
+              <w:tabs>
+                <w:tab w:val="left" w:pos="1035"/>
+              </w:tabs>
+              <w:spacing w:before="0" w:after="0" w:line="276" w:lineRule="auto"/>
+              <w:jc w:val="right"/>
+              <w:rPr>
+                <w:sz w:val="28"/>
+                <w:szCs w:val="28"/>
+              </w:rPr>
+            </w:pPr>
+            <w:r>
+              <w:rPr>
+                <w:sz w:val="28"/>
+                <w:szCs w:val="28"/>
+              </w:rPr>
+              <w:fldChar w:fldCharType="begin"/>
+            </w:r>
+            <w:r>
+              <w:rPr>
+                <w:sz w:val="28"/>
+                <w:szCs w:val="28"/>
+              </w:rPr>
+              <w:instrText xml:space="preserve"> MERGEFIELD  #if($!d.soLuongChiCuc)$numberTool.format('#,##0',$!d.soLuongChiCuc,$locale)#end  \* MERGEFORMAT </w:instrText>
+            </w:r>
+            <w:r>
+              <w:rPr>
+                <w:sz w:val="28"/>
+                <w:szCs w:val="28"/>
+              </w:rPr>
+              <w:fldChar w:fldCharType="separate"/>
+            </w:r>
+            <w:r>
+              <w:rPr>
+                <w:noProof/>
+                <w:sz w:val="28"/>
+                <w:szCs w:val="28"/>
+              </w:rPr>
+              <w:t>«#if($!d.soLuongChiCuc)$numberTool.format»</w:t>
+            </w:r>
+            <w:r>
+              <w:rPr>
+                <w:sz w:val="28"/>
+                <w:szCs w:val="28"/>
+              </w:rPr>
+              <w:fldChar w:fldCharType="end"/>
+            </w:r>
+          </w:p>
+        </w:tc>
+        <w:tc>
+          <w:tcPr>
             <w:tcW w:w="412" w:type="pct"/>
             <w:vAlign w:val="center"/>
-            <w:hideMark/>
           </w:tcPr>
           <w:p>
             <w:pPr>
@@ -979,7 +1045,7 @@
                 <w:sz w:val="28"/>
                 <w:szCs w:val="28"/>
               </w:rPr>
-              <w:instrText xml:space="preserve"> MERGEFIELD  #if($!d.soLuongChiCuc)$numberTool.format('#,##0',$!d.soLuongChiCuc,$locale)#end  \* MERGEFORMAT </w:instrText>
+              <w:instrText xml:space="preserve"> MERGEFIELD  #if($!d.donGiaDuocDuyet)$numberTool.format('#,##0',$!d.donGiaDuocDuyet,$locale)#end  \* MERGEFORMAT </w:instrText>
             </w:r>
             <w:r>
               <w:rPr>
@@ -994,7 +1060,7 @@
                 <w:sz w:val="28"/>
                 <w:szCs w:val="28"/>
               </w:rPr>
-              <w:t>«#if($!d.soLuongChiCuc)$numberTool.format»</w:t>
+              <w:t>«#if($!d.donGiaDuocDuyet)$numberTool.form»</w:t>
             </w:r>
             <w:r>
               <w:rPr>
@@ -1003,6 +1069,118 @@
               </w:rPr>
               <w:fldChar w:fldCharType="end"/>
             </w:r>
+          </w:p>
+        </w:tc>
+        <w:tc>
+          <w:tcPr>
+            <w:tcW w:w="605" w:type="pct"/>
+            <w:vAlign w:val="center"/>
+          </w:tcPr>
+          <w:p>
+            <w:pPr>
+              <w:tabs>
+                <w:tab w:val="left" w:pos="1035"/>
+              </w:tabs>
+              <w:spacing w:before="0" w:after="0" w:line="276" w:lineRule="auto"/>
+              <w:jc w:val="right"/>
+              <w:rPr>
+                <w:sz w:val="28"/>
+                <w:szCs w:val="28"/>
+              </w:rPr>
+            </w:pPr>
+            <w:r>
+              <w:rPr>
+                <w:sz w:val="28"/>
+                <w:szCs w:val="28"/>
+              </w:rPr>
+              <w:fldChar w:fldCharType="begin"/>
+            </w:r>
+            <w:r>
+              <w:rPr>
+                <w:sz w:val="28"/>
+                <w:szCs w:val="28"/>
+              </w:rPr>
+              <w:instrText xml:space="preserve"> MERGEFIELD  #if($!d.tienDuocDuyet)$numberTool.format('#,##0',$!d.tienDuocDuyet,$locale)#end  \* MERGEFORMAT </w:instrText>
+            </w:r>
+            <w:r>
+              <w:rPr>
+                <w:sz w:val="28"/>
+                <w:szCs w:val="28"/>
+              </w:rPr>
+              <w:fldChar w:fldCharType="separate"/>
+            </w:r>
+            <w:r>
+              <w:rPr>
+                <w:noProof/>
+                <w:sz w:val="28"/>
+                <w:szCs w:val="28"/>
+              </w:rPr>
+              <w:t>«#if($!d.tienDuocDuyet)$numberTool.format»</w:t>
+            </w:r>
+            <w:r>
+              <w:rPr>
+                <w:sz w:val="28"/>
+                <w:szCs w:val="28"/>
+              </w:rPr>
+              <w:fldChar w:fldCharType="end"/>
+            </w:r>
+            <w:r>
+              <w:rPr>
+                <w:sz w:val="28"/>
+                <w:szCs w:val="28"/>
+              </w:rPr>
+              <w:fldChar w:fldCharType="begin"/>
+            </w:r>
+            <w:r>
+              <w:rPr>
+                <w:sz w:val="28"/>
+                <w:szCs w:val="28"/>
+              </w:rPr>
+              <w:instrText xml:space="preserve"> MERGEFIELD  "#set( $tongTien = $tongTien + $mathTool.mul($d.soLuongChiCuc,$d.donGiaDuocDuyet))"  \* MERGEFORMAT </w:instrText>
+            </w:r>
+            <w:r>
+              <w:rPr>
+                <w:sz w:val="28"/>
+                <w:szCs w:val="28"/>
+              </w:rPr>
+              <w:fldChar w:fldCharType="end"/>
+            </w:r>
+          </w:p>
+        </w:tc>
+        <w:tc>
+          <w:tcPr>
+            <w:tcW w:w="549" w:type="pct"/>
+            <w:vAlign w:val="center"/>
+          </w:tcPr>
+          <w:p>
+            <w:pPr>
+              <w:tabs>
+                <w:tab w:val="left" w:pos="1035"/>
+              </w:tabs>
+              <w:spacing w:before="0" w:after="0" w:line="276" w:lineRule="auto"/>
+              <w:rPr>
+                <w:sz w:val="28"/>
+                <w:szCs w:val="28"/>
+              </w:rPr>
+            </w:pPr>
+          </w:p>
+        </w:tc>
+        <w:tc>
+          <w:tcPr>
+            <w:tcW w:w="550" w:type="pct"/>
+          </w:tcPr>
+          <w:p>
+            <w:pPr>
+              <w:tabs>
+                <w:tab w:val="left" w:pos="1035"/>
+              </w:tabs>
+              <w:spacing w:before="0" w:after="0" w:line="276" w:lineRule="auto"/>
+              <w:jc w:val="right"/>
+              <w:rPr>
+                <w:sz w:val="28"/>
+                <w:szCs w:val="28"/>
+              </w:rPr>
+            </w:pPr>
           </w:p>
         </w:tc>
         <w:tc>
@@ -1022,47 +1200,11 @@
                 <w:szCs w:val="28"/>
               </w:rPr>
             </w:pPr>
-            <w:r>
-              <w:rPr>
-                <w:sz w:val="28"/>
-                <w:szCs w:val="28"/>
-              </w:rPr>
-              <w:fldChar w:fldCharType="begin"/>
-            </w:r>
-            <w:r>
-              <w:rPr>
-                <w:sz w:val="28"/>
-                <w:szCs w:val="28"/>
-              </w:rPr>
-              <w:instrText xml:space="preserve"> MERGEFIELD  #if($!d.donGiaDuocDuyet)$numberTool.format('#,##0',$!d.donGiaDuocDuyet,$locale)#end  \* MERGEFORMAT </w:instrText>
-            </w:r>
-            <w:r>
-              <w:rPr>
-                <w:sz w:val="28"/>
-                <w:szCs w:val="28"/>
-              </w:rPr>
-              <w:fldChar w:fldCharType="separate"/>
-            </w:r>
-            <w:r>
-              <w:rPr>
-                <w:noProof/>
-                <w:sz w:val="28"/>
-                <w:szCs w:val="28"/>
-              </w:rPr>
-              <w:t>«#if($!d.donGiaDuocDuyet)$numberTool.form»</w:t>
-            </w:r>
-            <w:r>
-              <w:rPr>
-                <w:sz w:val="28"/>
-                <w:szCs w:val="28"/>
-              </w:rPr>
-              <w:fldChar w:fldCharType="end"/>
-            </w:r>
-          </w:p>
-        </w:tc>
-        <w:tc>
-          <w:tcPr>
-            <w:tcW w:w="523" w:type="pct"/>
+          </w:p>
+        </w:tc>
+        <w:tc>
+          <w:tcPr>
+            <w:tcW w:w="385" w:type="pct"/>
             <w:vAlign w:val="center"/>
           </w:tcPr>
           <w:p>
@@ -1077,142 +1219,11 @@
                 <w:szCs w:val="28"/>
               </w:rPr>
             </w:pPr>
-            <w:r>
-              <w:rPr>
-                <w:sz w:val="28"/>
-                <w:szCs w:val="28"/>
-              </w:rPr>
-              <w:fldChar w:fldCharType="begin"/>
-            </w:r>
-            <w:r>
-              <w:rPr>
-                <w:sz w:val="28"/>
-                <w:szCs w:val="28"/>
-              </w:rPr>
-              <w:instrText xml:space="preserve"> MERGEFIELD  #if($!d.tienDuocDuyet)$numberTool.format('#,##0',$!d.tienDuocDuyet,$locale)#end  \* MERGEFORMAT </w:instrText>
-            </w:r>
-            <w:r>
-              <w:rPr>
-                <w:sz w:val="28"/>
-                <w:szCs w:val="28"/>
-              </w:rPr>
-              <w:fldChar w:fldCharType="separate"/>
-            </w:r>
-            <w:r>
-              <w:rPr>
-                <w:noProof/>
-                <w:sz w:val="28"/>
-                <w:szCs w:val="28"/>
-              </w:rPr>
-              <w:t>«#if($!d.tienDuocDuyet)$numberTool.format»</w:t>
-            </w:r>
-            <w:r>
-              <w:rPr>
-                <w:sz w:val="28"/>
-                <w:szCs w:val="28"/>
-              </w:rPr>
-              <w:fldChar w:fldCharType="end"/>
-            </w:r>
-            <w:r>
-              <w:rPr>
-                <w:sz w:val="28"/>
-                <w:szCs w:val="28"/>
-              </w:rPr>
-              <w:fldChar w:fldCharType="begin"/>
-            </w:r>
-            <w:r>
-              <w:rPr>
-                <w:sz w:val="28"/>
-                <w:szCs w:val="28"/>
-              </w:rPr>
-              <w:instrText xml:space="preserve"> MERGEFIELD  "#set( $tongTien = $tongTien + $mathTool.mul($d.soLuongChiCuc,$d.donGiaDuocDuyet))"  \* MERGEFORMAT </w:instrText>
-            </w:r>
-            <w:r>
-              <w:rPr>
-                <w:sz w:val="28"/>
-                <w:szCs w:val="28"/>
-              </w:rPr>
-              <w:fldChar w:fldCharType="end"/>
-            </w:r>
-          </w:p>
-        </w:tc>
-        <w:tc>
-          <w:tcPr>
-            <w:tcW w:w="577" w:type="pct"/>
-            <w:vAlign w:val="center"/>
-          </w:tcPr>
-          <w:p>
-            <w:pPr>
-              <w:tabs>
-                <w:tab w:val="left" w:pos="1035"/>
-              </w:tabs>
-              <w:spacing w:before="0" w:after="0" w:line="276" w:lineRule="auto"/>
-              <w:rPr>
-                <w:sz w:val="28"/>
-                <w:szCs w:val="28"/>
-              </w:rPr>
-            </w:pPr>
-          </w:p>
-        </w:tc>
-        <w:tc>
-          <w:tcPr>
-            <w:tcW w:w="602" w:type="pct"/>
-          </w:tcPr>
-          <w:p>
-            <w:pPr>
-              <w:tabs>
-                <w:tab w:val="left" w:pos="1035"/>
-              </w:tabs>
-              <w:spacing w:before="0" w:after="0" w:line="276" w:lineRule="auto"/>
-              <w:jc w:val="right"/>
-              <w:rPr>
-                <w:sz w:val="28"/>
-                <w:szCs w:val="28"/>
-              </w:rPr>
-            </w:pPr>
-          </w:p>
-        </w:tc>
-        <w:tc>
-          <w:tcPr>
-            <w:tcW w:w="495" w:type="pct"/>
-            <w:vAlign w:val="center"/>
-          </w:tcPr>
-          <w:p>
-            <w:pPr>
-              <w:tabs>
-                <w:tab w:val="left" w:pos="1035"/>
-              </w:tabs>
-              <w:spacing w:before="0" w:after="0" w:line="276" w:lineRule="auto"/>
-              <w:jc w:val="right"/>
-              <w:rPr>
-                <w:sz w:val="28"/>
-                <w:szCs w:val="28"/>
-              </w:rPr>
-            </w:pPr>
-          </w:p>
-        </w:tc>
-        <w:tc>
-          <w:tcPr>
-            <w:tcW w:w="443" w:type="pct"/>
-            <w:vAlign w:val="center"/>
-          </w:tcPr>
-          <w:p>
-            <w:pPr>
-              <w:tabs>
-                <w:tab w:val="left" w:pos="1035"/>
-              </w:tabs>
-              <w:spacing w:before="0" w:after="0" w:line="276" w:lineRule="auto"/>
-              <w:jc w:val="right"/>
-              <w:rPr>
-                <w:sz w:val="28"/>
-                <w:szCs w:val="28"/>
-              </w:rPr>
-            </w:pPr>
-          </w:p>
-        </w:tc>
-        <w:tc>
-          <w:tcPr>
-            <w:tcW w:w="519" w:type="pct"/>
+          </w:p>
+        </w:tc>
+        <w:tc>
+          <w:tcPr>
+            <w:tcW w:w="632" w:type="pct"/>
             <w:vAlign w:val="center"/>
           </w:tcPr>
           <w:p>
@@ -1274,6 +1285,25 @@
         </w:tc>
         <w:tc>
           <w:tcPr>
+            <w:tcW w:w="438" w:type="pct"/>
+            <w:vAlign w:val="center"/>
+          </w:tcPr>
+          <w:p>
+            <w:pPr>
+              <w:tabs>
+                <w:tab w:val="left" w:pos="1035"/>
+              </w:tabs>
+              <w:spacing w:before="0" w:after="0" w:line="276" w:lineRule="auto"/>
+              <w:jc w:val="right"/>
+              <w:rPr>
+                <w:sz w:val="28"/>
+                <w:szCs w:val="28"/>
+              </w:rPr>
+            </w:pPr>
+          </w:p>
+        </w:tc>
+        <w:tc>
+          <w:tcPr>
             <w:tcW w:w="412" w:type="pct"/>
             <w:vAlign w:val="center"/>
           </w:tcPr>
@@ -1293,6 +1323,323 @@
         </w:tc>
         <w:tc>
           <w:tcPr>
+            <w:tcW w:w="605" w:type="pct"/>
+            <w:vAlign w:val="center"/>
+          </w:tcPr>
+          <w:p>
+            <w:pPr>
+              <w:tabs>
+                <w:tab w:val="left" w:pos="1035"/>
+              </w:tabs>
+              <w:spacing w:before="0" w:after="0" w:line="276" w:lineRule="auto"/>
+              <w:jc w:val="right"/>
+              <w:rPr>
+                <w:sz w:val="28"/>
+                <w:szCs w:val="28"/>
+              </w:rPr>
+            </w:pPr>
+          </w:p>
+        </w:tc>
+        <w:tc>
+          <w:tcPr>
+            <w:tcW w:w="549" w:type="pct"/>
+            <w:vAlign w:val="center"/>
+          </w:tcPr>
+          <w:p>
+            <w:pPr>
+              <w:tabs>
+                <w:tab w:val="left" w:pos="1035"/>
+              </w:tabs>
+              <w:spacing w:before="0" w:after="0" w:line="276" w:lineRule="auto"/>
+              <w:jc w:val="left"/>
+              <w:rPr>
+                <w:sz w:val="28"/>
+                <w:szCs w:val="28"/>
+              </w:rPr>
+            </w:pPr>
+            <w:r>
+              <w:rPr>
+                <w:sz w:val="28"/>
+                <w:szCs w:val="28"/>
+              </w:rPr>
+              <w:fldChar w:fldCharType="begin"/>
+            </w:r>
+            <w:r>
+              <w:rPr>
+                <w:sz w:val="28"/>
+                <w:szCs w:val="28"/>
+              </w:rPr>
+              <w:instrText xml:space="preserve"> MERGEFIELD  "@before-row#foreach($d1 in $d.children)"  \* MERGEFORMAT </w:instrText>
+            </w:r>
+            <w:r>
+              <w:rPr>
+                <w:sz w:val="28"/>
+                <w:szCs w:val="28"/>
+              </w:rPr>
+              <w:fldChar w:fldCharType="separate"/>
+            </w:r>
+            <w:r>
+              <w:rPr>
+                <w:noProof/>
+                <w:sz w:val="28"/>
+                <w:szCs w:val="28"/>
+              </w:rPr>
+              <w:t>«@before-row#foreach($d1 in $d.children)»</w:t>
+            </w:r>
+            <w:r>
+              <w:rPr>
+                <w:sz w:val="28"/>
+                <w:szCs w:val="28"/>
+              </w:rPr>
+              <w:fldChar w:fldCharType="end"/>
+            </w:r>
+            <w:r>
+              <w:rPr>
+                <w:sz w:val="28"/>
+                <w:szCs w:val="28"/>
+              </w:rPr>
+              <w:fldChar w:fldCharType="begin"/>
+            </w:r>
+            <w:r>
+              <w:rPr>
+                <w:sz w:val="28"/>
+                <w:szCs w:val="28"/>
+              </w:rPr>
+              <w:instrText xml:space="preserve"> MERGEFIELD  "@before-row#foreach($d2 in $d1.children)"  \* MERGEFORMAT </w:instrText>
+            </w:r>
+            <w:r>
+              <w:rPr>
+                <w:sz w:val="28"/>
+                <w:szCs w:val="28"/>
+              </w:rPr>
+              <w:fldChar w:fldCharType="separate"/>
+            </w:r>
+            <w:r>
+              <w:rPr>
+                <w:noProof/>
+                <w:sz w:val="28"/>
+                <w:szCs w:val="28"/>
+              </w:rPr>
+              <w:t>«@before-row#foreach($d2 in $d1.children)»</w:t>
+            </w:r>
+            <w:r>
+              <w:rPr>
+                <w:sz w:val="28"/>
+                <w:szCs w:val="28"/>
+              </w:rPr>
+              <w:fldChar w:fldCharType="end"/>
+            </w:r>
+            <w:r>
+              <w:rPr>
+                <w:sz w:val="28"/>
+                <w:szCs w:val="28"/>
+              </w:rPr>
+              <w:fldChar w:fldCharType="begin"/>
+            </w:r>
+            <w:r>
+              <w:rPr>
+                <w:sz w:val="28"/>
+                <w:szCs w:val="28"/>
+              </w:rPr>
+              <w:instrText xml:space="preserve"> MERGEFIELD  $d2.tochucCanhan  \* MERGEFORMAT </w:instrText>
+            </w:r>
+            <w:r>
+              <w:rPr>
+                <w:sz w:val="28"/>
+                <w:szCs w:val="28"/>
+              </w:rPr>
+              <w:fldChar w:fldCharType="separate"/>
+            </w:r>
+            <w:r>
+              <w:rPr>
+                <w:noProof/>
+                <w:sz w:val="28"/>
+                <w:szCs w:val="28"/>
+              </w:rPr>
+              <w:t>«$d2.tochucCanhan»</w:t>
+            </w:r>
+            <w:r>
+              <w:rPr>
+                <w:sz w:val="28"/>
+                <w:szCs w:val="28"/>
+              </w:rPr>
+              <w:fldChar w:fldCharType="end"/>
+            </w:r>
+            <w:r>
+              <w:rPr>
+                <w:sz w:val="28"/>
+                <w:szCs w:val="28"/>
+              </w:rPr>
+              <w:fldChar w:fldCharType="begin"/>
+            </w:r>
+            <w:r>
+              <w:rPr>
+                <w:sz w:val="28"/>
+                <w:szCs w:val="28"/>
+              </w:rPr>
+              <w:instrText xml:space="preserve"> MERGEFIELD  @after-row#end  \* MERGEFORMAT </w:instrText>
+            </w:r>
+            <w:r>
+              <w:rPr>
+                <w:sz w:val="28"/>
+                <w:szCs w:val="28"/>
+              </w:rPr>
+              <w:fldChar w:fldCharType="separate"/>
+            </w:r>
+            <w:r>
+              <w:rPr>
+                <w:noProof/>
+                <w:sz w:val="28"/>
+                <w:szCs w:val="28"/>
+              </w:rPr>
+              <w:t>«@a</w:t>
+            </w:r>
+            <w:r>
+              <w:rPr>
+                <w:noProof/>
+                <w:sz w:val="28"/>
+                <w:szCs w:val="28"/>
+              </w:rPr>
+              <w:lastRenderedPageBreak/>
+              <w:t>fter-row#end»</w:t>
+            </w:r>
+            <w:r>
+              <w:rPr>
+                <w:sz w:val="28"/>
+                <w:szCs w:val="28"/>
+              </w:rPr>
+              <w:fldChar w:fldCharType="end"/>
+            </w:r>
+            <w:r>
+              <w:rPr>
+                <w:sz w:val="28"/>
+                <w:szCs w:val="28"/>
+              </w:rPr>
+              <w:fldChar w:fldCharType="begin"/>
+            </w:r>
+            <w:r>
+              <w:rPr>
+                <w:sz w:val="28"/>
+                <w:szCs w:val="28"/>
+              </w:rPr>
+              <w:instrText xml:space="preserve"> MERGEFIELD  @after-row#end  \* MERGEFORMAT </w:instrText>
+            </w:r>
+            <w:r>
+              <w:rPr>
+                <w:sz w:val="28"/>
+                <w:szCs w:val="28"/>
+              </w:rPr>
+              <w:fldChar w:fldCharType="separate"/>
+            </w:r>
+            <w:r>
+              <w:rPr>
+                <w:noProof/>
+                <w:sz w:val="28"/>
+                <w:szCs w:val="28"/>
+              </w:rPr>
+              <w:t>«@after-row#end»</w:t>
+            </w:r>
+            <w:r>
+              <w:rPr>
+                <w:sz w:val="28"/>
+                <w:szCs w:val="28"/>
+              </w:rPr>
+              <w:fldChar w:fldCharType="end"/>
+            </w:r>
+            <w:r>
+              <w:rPr>
+                <w:sz w:val="28"/>
+                <w:szCs w:val="28"/>
+              </w:rPr>
+              <w:fldChar w:fldCharType="begin"/>
+            </w:r>
+            <w:r>
+              <w:rPr>
+                <w:sz w:val="28"/>
+                <w:szCs w:val="28"/>
+              </w:rPr>
+              <w:instrText xml:space="preserve"> MERGEFIELD  @after-row#end  \* MERGEFORMAT </w:instrText>
+            </w:r>
+            <w:r>
+              <w:rPr>
+                <w:sz w:val="28"/>
+                <w:szCs w:val="28"/>
+              </w:rPr>
+              <w:fldChar w:fldCharType="separate"/>
+            </w:r>
+            <w:r>
+              <w:rPr>
+                <w:noProof/>
+                <w:sz w:val="28"/>
+                <w:szCs w:val="28"/>
+              </w:rPr>
+              <w:t>«@after-row#end»</w:t>
+            </w:r>
+            <w:r>
+              <w:rPr>
+                <w:sz w:val="28"/>
+                <w:szCs w:val="28"/>
+              </w:rPr>
+              <w:fldChar w:fldCharType="end"/>
+            </w:r>
+          </w:p>
+        </w:tc>
+        <w:tc>
+          <w:tcPr>
+            <w:tcW w:w="550" w:type="pct"/>
+          </w:tcPr>
+          <w:p>
+            <w:pPr>
+              <w:tabs>
+                <w:tab w:val="left" w:pos="1035"/>
+              </w:tabs>
+              <w:spacing w:before="0" w:after="0" w:line="276" w:lineRule="auto"/>
+              <w:rPr>
+                <w:sz w:val="28"/>
+                <w:szCs w:val="28"/>
+              </w:rPr>
+            </w:pPr>
+            <w:r>
+              <w:rPr>
+                <w:sz w:val="28"/>
+                <w:szCs w:val="28"/>
+              </w:rPr>
+              <w:lastRenderedPageBreak/>
+              <w:fldChar w:fldCharType="begin"/>
+            </w:r>
+            <w:r>
+              <w:rPr>
+                <w:sz w:val="28"/>
+                <w:szCs w:val="28"/>
+              </w:rPr>
+              <w:instrText xml:space="preserve"> MERGEFIELD  $!d1.tenNganLoKho  \* MERGEFORMAT </w:instrText>
+            </w:r>
+            <w:r>
+              <w:rPr>
+                <w:sz w:val="28"/>
+                <w:szCs w:val="28"/>
+              </w:rPr>
+              <w:fldChar w:fldCharType="separate"/>
+            </w:r>
+            <w:r>
+              <w:rPr>
+                <w:noProof/>
+                <w:sz w:val="28"/>
+                <w:szCs w:val="28"/>
+              </w:rPr>
+              <w:t>«$!d1.tenNganLoKho»</w:t>
+            </w:r>
+            <w:r>
+              <w:rPr>
+                <w:sz w:val="28"/>
+                <w:szCs w:val="28"/>
+              </w:rPr>
+              <w:fldChar w:fldCharType="end"/>
+            </w:r>
+          </w:p>
+        </w:tc>
+        <w:tc>
+          <w:tcPr>
             <w:tcW w:w="467" w:type="pct"/>
             <w:vAlign w:val="center"/>
           </w:tcPr>
@@ -1308,11 +1655,47 @@
                 <w:szCs w:val="28"/>
               </w:rPr>
             </w:pPr>
-          </w:p>
-        </w:tc>
-        <w:tc>
-          <w:tcPr>
-            <w:tcW w:w="523" w:type="pct"/>
+            <w:r>
+              <w:rPr>
+                <w:sz w:val="28"/>
+                <w:szCs w:val="28"/>
+              </w:rPr>
+              <w:fldChar w:fldCharType="begin"/>
+            </w:r>
+            <w:r>
+              <w:rPr>
+                <w:sz w:val="28"/>
+                <w:szCs w:val="28"/>
+              </w:rPr>
+              <w:instrText xml:space="preserve"> MERGEFIELD  #if($!d2.soLuong)$numberTool.format('#,##0',$!d2.soLuong,$locale)#end  \* MERGEFORMAT </w:instrText>
+            </w:r>
+            <w:r>
+              <w:rPr>
+                <w:sz w:val="28"/>
+                <w:szCs w:val="28"/>
+              </w:rPr>
+              <w:fldChar w:fldCharType="separate"/>
+            </w:r>
+            <w:r>
+              <w:rPr>
+                <w:noProof/>
+                <w:sz w:val="28"/>
+                <w:szCs w:val="28"/>
+              </w:rPr>
+              <w:t>«#if($!d2.soLuong)$numberTool.format('#,#»</w:t>
+            </w:r>
+            <w:r>
+              <w:rPr>
+                <w:sz w:val="28"/>
+                <w:szCs w:val="28"/>
+              </w:rPr>
+              <w:fldChar w:fldCharType="end"/>
+            </w:r>
+          </w:p>
+        </w:tc>
+        <w:tc>
+          <w:tcPr>
+            <w:tcW w:w="385" w:type="pct"/>
             <w:vAlign w:val="center"/>
           </w:tcPr>
           <w:p>
@@ -1327,25 +1710,6 @@
                 <w:szCs w:val="28"/>
               </w:rPr>
             </w:pPr>
-          </w:p>
-        </w:tc>
-        <w:tc>
-          <w:tcPr>
-            <w:tcW w:w="577" w:type="pct"/>
-            <w:vAlign w:val="center"/>
-          </w:tcPr>
-          <w:p>
-            <w:pPr>
-              <w:tabs>
-                <w:tab w:val="left" w:pos="1035"/>
-              </w:tabs>
-              <w:spacing w:before="0" w:after="0" w:line="276" w:lineRule="auto"/>
-              <w:jc w:val="left"/>
-              <w:rPr>
-                <w:sz w:val="28"/>
-                <w:szCs w:val="28"/>
-              </w:rPr>
-            </w:pPr>
             <w:r>
               <w:rPr>
                 <w:sz w:val="28"/>
@@ -1358,7 +1722,7 @@
                 <w:sz w:val="28"/>
                 <w:szCs w:val="28"/>
               </w:rPr>
-              <w:instrText xml:space="preserve"> MERGEFIELD  "@before-row#foreach($d1 in $d.children)"  \* MERGEFORMAT </w:instrText>
+              <w:instrText xml:space="preserve"> MERGEFIELD  #if($!d2.donGia)$numberTool.format('#,##0',$!d2.donGia,$locale)#end  \* MERGEFORMAT </w:instrText>
             </w:r>
             <w:r>
               <w:rPr>
@@ -1373,7 +1737,7 @@
                 <w:sz w:val="28"/>
                 <w:szCs w:val="28"/>
               </w:rPr>
-              <w:t>«@before-row#foreach($d1 in $d.children)»</w:t>
+              <w:t>«#if($!d2.donGia)$numberTool.format('#,##»</w:t>
             </w:r>
             <w:r>
               <w:rPr>
@@ -1382,374 +1746,11 @@
               </w:rPr>
               <w:fldChar w:fldCharType="end"/>
             </w:r>
-            <w:r>
-              <w:rPr>
-                <w:sz w:val="28"/>
-                <w:szCs w:val="28"/>
-              </w:rPr>
-              <w:fldChar w:fldCharType="begin"/>
-            </w:r>
-            <w:r>
-              <w:rPr>
-                <w:sz w:val="28"/>
-                <w:szCs w:val="28"/>
-              </w:rPr>
-              <w:instrText xml:space="preserve"> MERGEFIELD  "@before-row#foreach($d2 in $d1.children)"  \* MERGEFORMAT </w:instrText>
-            </w:r>
-            <w:r>
-              <w:rPr>
-                <w:sz w:val="28"/>
-                <w:szCs w:val="28"/>
-              </w:rPr>
-              <w:fldChar w:fldCharType="separate"/>
-            </w:r>
-            <w:r>
-              <w:rPr>
-                <w:noProof/>
-                <w:sz w:val="28"/>
-                <w:szCs w:val="28"/>
-              </w:rPr>
-              <w:t>«@before-row#foreach($d2 in $d1.children)»</w:t>
-            </w:r>
-            <w:r>
-              <w:rPr>
-                <w:sz w:val="28"/>
-                <w:szCs w:val="28"/>
-              </w:rPr>
-              <w:fldChar w:fldCharType="end"/>
-            </w:r>
-            <w:r>
-              <w:rPr>
-                <w:sz w:val="28"/>
-                <w:szCs w:val="28"/>
-              </w:rPr>
-              <w:fldChar w:fldCharType="begin"/>
-            </w:r>
-            <w:r>
-              <w:rPr>
-                <w:sz w:val="28"/>
-                <w:szCs w:val="28"/>
-              </w:rPr>
-              <w:instrText xml:space="preserve"> MERGEFIELD  $d2.tochucCanhan  \* MERGEFORMAT </w:instrText>
-            </w:r>
-            <w:r>
-              <w:rPr>
-                <w:sz w:val="28"/>
-                <w:szCs w:val="28"/>
-              </w:rPr>
-              <w:fldChar w:fldCharType="separate"/>
-            </w:r>
-            <w:r>
-              <w:rPr>
-                <w:noProof/>
-                <w:sz w:val="28"/>
-                <w:szCs w:val="28"/>
-              </w:rPr>
-              <w:t>«$d2.tochucCanhan»</w:t>
-            </w:r>
-            <w:r>
-              <w:rPr>
-                <w:sz w:val="28"/>
-                <w:szCs w:val="28"/>
-              </w:rPr>
-              <w:fldChar w:fldCharType="end"/>
-            </w:r>
-            <w:r>
-              <w:rPr>
-                <w:sz w:val="28"/>
-                <w:szCs w:val="28"/>
-              </w:rPr>
-              <w:fldChar w:fldCharType="begin"/>
-            </w:r>
-            <w:r>
-              <w:rPr>
-                <w:sz w:val="28"/>
-                <w:szCs w:val="28"/>
-              </w:rPr>
-              <w:instrText xml:space="preserve"> MERGEFIELD  @after-row#end  \* MERGEFORMAT </w:instrText>
-            </w:r>
-            <w:r>
-              <w:rPr>
-                <w:sz w:val="28"/>
-                <w:szCs w:val="28"/>
-              </w:rPr>
-              <w:fldChar w:fldCharType="separate"/>
-            </w:r>
-            <w:r>
-              <w:rPr>
-                <w:noProof/>
-                <w:sz w:val="28"/>
-                <w:szCs w:val="28"/>
-              </w:rPr>
-              <w:t>«@afte</w:t>
-            </w:r>
-            <w:r>
-              <w:rPr>
-                <w:noProof/>
-                <w:sz w:val="28"/>
-                <w:szCs w:val="28"/>
-              </w:rPr>
-              <w:lastRenderedPageBreak/>
-              <w:t>r-row#end»</w:t>
-            </w:r>
-            <w:r>
-              <w:rPr>
-                <w:sz w:val="28"/>
-                <w:szCs w:val="28"/>
-              </w:rPr>
-              <w:fldChar w:fldCharType="end"/>
-            </w:r>
-            <w:r>
-              <w:rPr>
-                <w:sz w:val="28"/>
-                <w:szCs w:val="28"/>
-              </w:rPr>
-              <w:fldChar w:fldCharType="begin"/>
-            </w:r>
-            <w:r>
-              <w:rPr>
-                <w:sz w:val="28"/>
-                <w:szCs w:val="28"/>
-              </w:rPr>
-              <w:instrText xml:space="preserve"> MERGEFIELD  @after-row#end  \* MERGEFORMAT </w:instrText>
-            </w:r>
-            <w:r>
-              <w:rPr>
-                <w:sz w:val="28"/>
-                <w:szCs w:val="28"/>
-              </w:rPr>
-              <w:fldChar w:fldCharType="separate"/>
-            </w:r>
-            <w:r>
-              <w:rPr>
-                <w:noProof/>
-                <w:sz w:val="28"/>
-                <w:szCs w:val="28"/>
-              </w:rPr>
-              <w:t>«@after-row#end»</w:t>
-            </w:r>
-            <w:r>
-              <w:rPr>
-                <w:sz w:val="28"/>
-                <w:szCs w:val="28"/>
-              </w:rPr>
-              <w:fldChar w:fldCharType="end"/>
-            </w:r>
-            <w:r>
-              <w:rPr>
-                <w:sz w:val="28"/>
-                <w:szCs w:val="28"/>
-              </w:rPr>
-              <w:fldChar w:fldCharType="begin"/>
-            </w:r>
-            <w:r>
-              <w:rPr>
-                <w:sz w:val="28"/>
-                <w:szCs w:val="28"/>
-              </w:rPr>
-              <w:instrText xml:space="preserve"> MERGEFIELD  @after-row#end  \* MERGEFORMAT </w:instrText>
-            </w:r>
-            <w:r>
-              <w:rPr>
-                <w:sz w:val="28"/>
-                <w:szCs w:val="28"/>
-              </w:rPr>
-              <w:fldChar w:fldCharType="separate"/>
-            </w:r>
-            <w:r>
-              <w:rPr>
-                <w:noProof/>
-                <w:sz w:val="28"/>
-                <w:szCs w:val="28"/>
-              </w:rPr>
-              <w:t>«@after-row#end»</w:t>
-            </w:r>
-            <w:r>
-              <w:rPr>
-                <w:sz w:val="28"/>
-                <w:szCs w:val="28"/>
-              </w:rPr>
-              <w:fldChar w:fldCharType="end"/>
-            </w:r>
-          </w:p>
-        </w:tc>
-        <w:tc>
-          <w:tcPr>
-            <w:tcW w:w="602" w:type="pct"/>
-          </w:tcPr>
-          <w:p>
-            <w:pPr>
-              <w:tabs>
-                <w:tab w:val="left" w:pos="1035"/>
-              </w:tabs>
-              <w:spacing w:before="0" w:after="0" w:line="276" w:lineRule="auto"/>
-              <w:rPr>
-                <w:sz w:val="28"/>
-                <w:szCs w:val="28"/>
-              </w:rPr>
-            </w:pPr>
-            <w:r>
-              <w:rPr>
-                <w:sz w:val="28"/>
-                <w:szCs w:val="28"/>
-              </w:rPr>
-              <w:lastRenderedPageBreak/>
-              <w:fldChar w:fldCharType="begin"/>
-            </w:r>
-            <w:r>
-              <w:rPr>
-                <w:sz w:val="28"/>
-                <w:szCs w:val="28"/>
-              </w:rPr>
-              <w:instrText xml:space="preserve"> MERGEFIELD  $!d1.tenNganLoKho  \* MERGEFORMAT </w:instrText>
-            </w:r>
-            <w:r>
-              <w:rPr>
-                <w:sz w:val="28"/>
-                <w:szCs w:val="28"/>
-              </w:rPr>
-              <w:fldChar w:fldCharType="separate"/>
-            </w:r>
-            <w:r>
-              <w:rPr>
-                <w:noProof/>
-                <w:sz w:val="28"/>
-                <w:szCs w:val="28"/>
-              </w:rPr>
-              <w:t>«$!d1.tenNganLoKho»</w:t>
-            </w:r>
-            <w:r>
-              <w:rPr>
-                <w:sz w:val="28"/>
-                <w:szCs w:val="28"/>
-              </w:rPr>
-              <w:fldChar w:fldCharType="end"/>
-            </w:r>
-          </w:p>
-        </w:tc>
-        <w:tc>
-          <w:tcPr>
-            <w:tcW w:w="495" w:type="pct"/>
-            <w:vAlign w:val="center"/>
-          </w:tcPr>
-          <w:p>
-            <w:pPr>
-              <w:tabs>
-                <w:tab w:val="left" w:pos="1035"/>
-              </w:tabs>
-              <w:spacing w:before="0" w:after="0" w:line="276" w:lineRule="auto"/>
-              <w:jc w:val="right"/>
-              <w:rPr>
-                <w:sz w:val="28"/>
-                <w:szCs w:val="28"/>
-              </w:rPr>
-            </w:pPr>
-            <w:r>
-              <w:rPr>
-                <w:sz w:val="28"/>
-                <w:szCs w:val="28"/>
-              </w:rPr>
-              <w:fldChar w:fldCharType="begin"/>
-            </w:r>
-            <w:r>
-              <w:rPr>
-                <w:sz w:val="28"/>
-                <w:szCs w:val="28"/>
-              </w:rPr>
-              <w:instrText xml:space="preserve"> MERGEFIELD  #if($!d2.soLuong)$numberTool.format('#,##0',$!d2.soLuong,$locale)#end  \* MERGEFORMAT </w:instrText>
-            </w:r>
-            <w:r>
-              <w:rPr>
-                <w:sz w:val="28"/>
-                <w:szCs w:val="28"/>
-              </w:rPr>
-              <w:fldChar w:fldCharType="separate"/>
-            </w:r>
-            <w:r>
-              <w:rPr>
-                <w:noProof/>
-                <w:sz w:val="28"/>
-                <w:szCs w:val="28"/>
-              </w:rPr>
-              <w:t>«#if($</w:t>
-            </w:r>
-            <w:bookmarkStart w:id="0" w:name="_GoBack"/>
-            <w:bookmarkEnd w:id="0"/>
-            <w:r>
-              <w:rPr>
-                <w:noProof/>
-                <w:sz w:val="28"/>
-                <w:szCs w:val="28"/>
-              </w:rPr>
-              <w:t>!d2.soLuong)$numberTool.format('#,#»</w:t>
-            </w:r>
-            <w:r>
-              <w:rPr>
-                <w:sz w:val="28"/>
-                <w:szCs w:val="28"/>
-              </w:rPr>
-              <w:fldChar w:fldCharType="end"/>
-            </w:r>
-          </w:p>
-        </w:tc>
-        <w:tc>
-          <w:tcPr>
-            <w:tcW w:w="443" w:type="pct"/>
-            <w:vAlign w:val="center"/>
-          </w:tcPr>
-          <w:p>
-            <w:pPr>
-              <w:tabs>
-                <w:tab w:val="left" w:pos="1035"/>
-              </w:tabs>
-              <w:spacing w:before="0" w:after="0" w:line="276" w:lineRule="auto"/>
-              <w:jc w:val="right"/>
-              <w:rPr>
-                <w:sz w:val="28"/>
-                <w:szCs w:val="28"/>
-              </w:rPr>
-            </w:pPr>
-            <w:r>
-              <w:rPr>
-                <w:sz w:val="28"/>
-                <w:szCs w:val="28"/>
-              </w:rPr>
-              <w:fldChar w:fldCharType="begin"/>
-            </w:r>
-            <w:r>
-              <w:rPr>
-                <w:sz w:val="28"/>
-                <w:szCs w:val="28"/>
-              </w:rPr>
-              <w:instrText xml:space="preserve"> MERGEFIELD  #if($!d2.donGia)$numberTool.format('#,##0',$!d2.donGia,$locale)#end  \* MERGEFORMAT </w:instrText>
-            </w:r>
-            <w:r>
-              <w:rPr>
-                <w:sz w:val="28"/>
-                <w:szCs w:val="28"/>
-              </w:rPr>
-              <w:fldChar w:fldCharType="separate"/>
-            </w:r>
-            <w:r>
-              <w:rPr>
-                <w:noProof/>
-                <w:sz w:val="28"/>
-                <w:szCs w:val="28"/>
-              </w:rPr>
-              <w:t>«#if($!d2.donGia)$numberTool.format('#,##»</w:t>
-            </w:r>
-            <w:r>
-              <w:rPr>
-                <w:sz w:val="28"/>
-                <w:szCs w:val="28"/>
-              </w:rPr>
-              <w:fldChar w:fldCharType="end"/>
-            </w:r>
-          </w:p>
-        </w:tc>
-        <w:tc>
-          <w:tcPr>
-            <w:tcW w:w="519" w:type="pct"/>
+          </w:p>
+        </w:tc>
+        <w:tc>
+          <w:tcPr>
+            <w:tcW w:w="632" w:type="pct"/>
             <w:vAlign w:val="center"/>
           </w:tcPr>
           <w:p>
@@ -1856,6 +1857,67 @@
         </w:tc>
         <w:tc>
           <w:tcPr>
+            <w:tcW w:w="438" w:type="pct"/>
+            <w:vAlign w:val="center"/>
+          </w:tcPr>
+          <w:p>
+            <w:pPr>
+              <w:tabs>
+                <w:tab w:val="left" w:pos="1035"/>
+              </w:tabs>
+              <w:spacing w:before="0" w:after="0" w:line="276" w:lineRule="auto"/>
+              <w:jc w:val="right"/>
+              <w:rPr>
+                <w:b/>
+                <w:sz w:val="28"/>
+                <w:szCs w:val="28"/>
+              </w:rPr>
+            </w:pPr>
+            <w:r>
+              <w:rPr>
+                <w:b/>
+                <w:sz w:val="28"/>
+                <w:szCs w:val="28"/>
+              </w:rPr>
+              <w:fldChar w:fldCharType="begin"/>
+            </w:r>
+            <w:r>
+              <w:rPr>
+                <w:b/>
+                <w:sz w:val="28"/>
+                <w:szCs w:val="28"/>
+              </w:rPr>
+              <w:instrText xml:space="preserve"> MERGEFIELD  #if($!data.tongSoLuong)$numberTool.format('#,##0',$!data.tongSoLuong,$locale)#end  \* MERGEFORMAT </w:instrText>
+            </w:r>
+            <w:r>
+              <w:rPr>
+                <w:b/>
+                <w:sz w:val="28"/>
+                <w:szCs w:val="28"/>
+              </w:rPr>
+              <w:fldChar w:fldCharType="separate"/>
+            </w:r>
+            <w:r>
+              <w:rPr>
+                <w:b/>
+                <w:noProof/>
+                <w:sz w:val="28"/>
+                <w:szCs w:val="28"/>
+              </w:rPr>
+              <w:t>«#if($!data.tongSoLuong)$numberTool.forma»</w:t>
+            </w:r>
+            <w:r>
+              <w:rPr>
+                <w:b/>
+                <w:sz w:val="28"/>
+                <w:szCs w:val="28"/>
+              </w:rPr>
+              <w:fldChar w:fldCharType="end"/>
+            </w:r>
+          </w:p>
+        </w:tc>
+        <w:tc>
+          <w:tcPr>
             <w:tcW w:w="412" w:type="pct"/>
             <w:vAlign w:val="center"/>
           </w:tcPr>
@@ -1865,9 +1927,26 @@
                 <w:tab w:val="left" w:pos="1035"/>
               </w:tabs>
               <w:spacing w:before="0" w:after="0" w:line="276" w:lineRule="auto"/>
+              <w:rPr>
+                <w:sz w:val="28"/>
+                <w:szCs w:val="28"/>
+              </w:rPr>
+            </w:pPr>
+          </w:p>
+        </w:tc>
+        <w:tc>
+          <w:tcPr>
+            <w:tcW w:w="605" w:type="pct"/>
+            <w:vAlign w:val="center"/>
+          </w:tcPr>
+          <w:p>
+            <w:pPr>
+              <w:tabs>
+                <w:tab w:val="left" w:pos="1035"/>
+              </w:tabs>
+              <w:spacing w:before="0" w:after="0" w:line="276" w:lineRule="auto"/>
               <w:jc w:val="right"/>
               <w:rPr>
-                <w:b/>
                 <w:sz w:val="28"/>
                 <w:szCs w:val="28"/>
               </w:rPr>
@@ -1886,7 +1965,7 @@
                 <w:sz w:val="28"/>
                 <w:szCs w:val="28"/>
               </w:rPr>
-              <w:instrText xml:space="preserve"> MERGEFIELD  #if($!data.tongSoLuong)$numberTool.format('#,##0',$!data.tongSoLuong,$locale)#end  \* MERGEFORMAT </w:instrText>
+              <w:instrText xml:space="preserve"> MERGEFIELD  #if($!data.tongGiaTriHdong)$numberTool.format('#,##0',$!data.tongGiaTriHdong,$locale)#end  \* MERGEFORMAT </w:instrText>
             </w:r>
             <w:r>
               <w:rPr>
@@ -1903,7 +1982,7 @@
                 <w:sz w:val="28"/>
                 <w:szCs w:val="28"/>
               </w:rPr>
-              <w:t>«#if($!data.tongSoLuong)$numberTool.forma»</w:t>
+              <w:t>«#if($!data.tongGiaTriHdong)$numberTool.f»</w:t>
             </w:r>
             <w:r>
               <w:rPr>
@@ -1913,6 +1992,41 @@
               </w:rPr>
               <w:fldChar w:fldCharType="end"/>
             </w:r>
+          </w:p>
+        </w:tc>
+        <w:tc>
+          <w:tcPr>
+            <w:tcW w:w="549" w:type="pct"/>
+            <w:vAlign w:val="center"/>
+          </w:tcPr>
+          <w:p>
+            <w:pPr>
+              <w:tabs>
+                <w:tab w:val="left" w:pos="1035"/>
+              </w:tabs>
+              <w:spacing w:before="0" w:after="0" w:line="276" w:lineRule="auto"/>
+              <w:rPr>
+                <w:sz w:val="28"/>
+                <w:szCs w:val="28"/>
+              </w:rPr>
+            </w:pPr>
+          </w:p>
+        </w:tc>
+        <w:tc>
+          <w:tcPr>
+            <w:tcW w:w="550" w:type="pct"/>
+          </w:tcPr>
+          <w:p>
+            <w:pPr>
+              <w:tabs>
+                <w:tab w:val="left" w:pos="1035"/>
+              </w:tabs>
+              <w:spacing w:before="0" w:after="0" w:line="276" w:lineRule="auto"/>
+              <w:rPr>
+                <w:sz w:val="28"/>
+                <w:szCs w:val="28"/>
+              </w:rPr>
+            </w:pPr>
           </w:p>
         </w:tc>
         <w:tc>
@@ -1935,7 +2049,7 @@
         </w:tc>
         <w:tc>
           <w:tcPr>
-            <w:tcW w:w="523" w:type="pct"/>
+            <w:tcW w:w="385" w:type="pct"/>
             <w:vAlign w:val="center"/>
           </w:tcPr>
           <w:p>
@@ -1950,124 +2064,11 @@
                 <w:szCs w:val="28"/>
               </w:rPr>
             </w:pPr>
-            <w:r>
-              <w:rPr>
-                <w:b/>
-                <w:sz w:val="28"/>
-                <w:szCs w:val="28"/>
-              </w:rPr>
-              <w:fldChar w:fldCharType="begin"/>
-            </w:r>
-            <w:r>
-              <w:rPr>
-                <w:b/>
-                <w:sz w:val="28"/>
-                <w:szCs w:val="28"/>
-              </w:rPr>
-              <w:instrText xml:space="preserve"> MERGEFIELD  #if($!data.tongGiaTriHdong)$numberTool.format('#,##0',$!data.tongGiaTriHdong,$locale)#end  \* MERGEFORMAT </w:instrText>
-            </w:r>
-            <w:r>
-              <w:rPr>
-                <w:b/>
-                <w:sz w:val="28"/>
-                <w:szCs w:val="28"/>
-              </w:rPr>
-              <w:fldChar w:fldCharType="separate"/>
-            </w:r>
-            <w:r>
-              <w:rPr>
-                <w:b/>
-                <w:noProof/>
-                <w:sz w:val="28"/>
-                <w:szCs w:val="28"/>
-              </w:rPr>
-              <w:t>«#if($!data.tongGiaTriHdong)$numberTool.f»</w:t>
-            </w:r>
-            <w:r>
-              <w:rPr>
-                <w:b/>
-                <w:sz w:val="28"/>
-                <w:szCs w:val="28"/>
-              </w:rPr>
-              <w:fldChar w:fldCharType="end"/>
-            </w:r>
-          </w:p>
-        </w:tc>
-        <w:tc>
-          <w:tcPr>
-            <w:tcW w:w="577" w:type="pct"/>
-            <w:vAlign w:val="center"/>
-          </w:tcPr>
-          <w:p>
-            <w:pPr>
-              <w:tabs>
-                <w:tab w:val="left" w:pos="1035"/>
-              </w:tabs>
-              <w:spacing w:before="0" w:after="0" w:line="276" w:lineRule="auto"/>
-              <w:rPr>
-                <w:sz w:val="28"/>
-                <w:szCs w:val="28"/>
-              </w:rPr>
-            </w:pPr>
-          </w:p>
-        </w:tc>
-        <w:tc>
-          <w:tcPr>
-            <w:tcW w:w="602" w:type="pct"/>
-          </w:tcPr>
-          <w:p>
-            <w:pPr>
-              <w:tabs>
-                <w:tab w:val="left" w:pos="1035"/>
-              </w:tabs>
-              <w:spacing w:before="0" w:after="0" w:line="276" w:lineRule="auto"/>
-              <w:rPr>
-                <w:sz w:val="28"/>
-                <w:szCs w:val="28"/>
-              </w:rPr>
-            </w:pPr>
-          </w:p>
-        </w:tc>
-        <w:tc>
-          <w:tcPr>
-            <w:tcW w:w="495" w:type="pct"/>
-            <w:vAlign w:val="center"/>
-          </w:tcPr>
-          <w:p>
-            <w:pPr>
-              <w:tabs>
-                <w:tab w:val="left" w:pos="1035"/>
-              </w:tabs>
-              <w:spacing w:before="0" w:after="0" w:line="276" w:lineRule="auto"/>
-              <w:rPr>
-                <w:sz w:val="28"/>
-                <w:szCs w:val="28"/>
-              </w:rPr>
-            </w:pPr>
-          </w:p>
-        </w:tc>
-        <w:tc>
-          <w:tcPr>
-            <w:tcW w:w="443" w:type="pct"/>
-            <w:vAlign w:val="center"/>
-          </w:tcPr>
-          <w:p>
-            <w:pPr>
-              <w:tabs>
-                <w:tab w:val="left" w:pos="1035"/>
-              </w:tabs>
-              <w:spacing w:before="0" w:after="0" w:line="276" w:lineRule="auto"/>
-              <w:jc w:val="right"/>
-              <w:rPr>
-                <w:sz w:val="28"/>
-                <w:szCs w:val="28"/>
-              </w:rPr>
-            </w:pPr>
-          </w:p>
-        </w:tc>
-        <w:tc>
-          <w:tcPr>
-            <w:tcW w:w="519" w:type="pct"/>
+          </w:p>
+        </w:tc>
+        <w:tc>
+          <w:tcPr>
+            <w:tcW w:w="632" w:type="pct"/>
             <w:vAlign w:val="center"/>
           </w:tcPr>
           <w:p>
@@ -2568,7 +2569,7 @@
       </w:pPr>
     </w:lvl>
   </w:abstractNum>
-  <w:abstractNum w:abstractNumId="4" w15:restartNumberingAfterBreak="0">
+  <w:abstractNum w:abstractNumId="3" w15:restartNumberingAfterBreak="0">
     <w:nsid w:val="5676463A"/>
     <w:multiLevelType w:val="multilevel"/>
     <w:tmpl w:val="74FECB2A"/>
@@ -2705,7 +2706,7 @@
       </w:rPr>
     </w:lvl>
   </w:abstractNum>
-  <w:abstractNum w:abstractNumId="5" w15:restartNumberingAfterBreak="0">
+  <w:abstractNum w:abstractNumId="4" w15:restartNumberingAfterBreak="0">
     <w:nsid w:val="7D656F5B"/>
     <w:multiLevelType w:val="hybridMultilevel"/>
     <w:tmpl w:val="7C2C0EDC"/>
@@ -2802,16 +2803,16 @@
     <w:abstractNumId w:val="2"/>
   </w:num>
   <w:num w:numId="3">
-    <w:abstractNumId w:val="4"/>
+    <w:abstractNumId w:val="3"/>
   </w:num>
   <w:num w:numId="4">
-    <w:abstractNumId w:val="4"/>
+    <w:abstractNumId w:val="3"/>
   </w:num>
   <w:num w:numId="5">
-    <w:abstractNumId w:val="4"/>
+    <w:abstractNumId w:val="3"/>
   </w:num>
   <w:num w:numId="6">
-    <w:abstractNumId w:val="4"/>
+    <w:abstractNumId w:val="3"/>
   </w:num>
   <w:num w:numId="7">
     <w:abstractNumId w:val="1"/>
@@ -2820,34 +2821,34 @@
     <w:abstractNumId w:val="2"/>
   </w:num>
   <w:num w:numId="9">
-    <w:abstractNumId w:val="4"/>
+    <w:abstractNumId w:val="3"/>
   </w:num>
   <w:num w:numId="10">
-    <w:abstractNumId w:val="4"/>
+    <w:abstractNumId w:val="3"/>
   </w:num>
   <w:num w:numId="11">
-    <w:abstractNumId w:val="4"/>
+    <w:abstractNumId w:val="3"/>
   </w:num>
   <w:num w:numId="12">
-    <w:abstractNumId w:val="4"/>
+    <w:abstractNumId w:val="3"/>
   </w:num>
   <w:num w:numId="13">
-    <w:abstractNumId w:val="4"/>
+    <w:abstractNumId w:val="3"/>
   </w:num>
   <w:num w:numId="14">
-    <w:abstractNumId w:val="4"/>
+    <w:abstractNumId w:val="3"/>
   </w:num>
   <w:num w:numId="15">
-    <w:abstractNumId w:val="4"/>
+    <w:abstractNumId w:val="3"/>
   </w:num>
   <w:num w:numId="16">
-    <w:abstractNumId w:val="4"/>
+    <w:abstractNumId w:val="3"/>
   </w:num>
   <w:num w:numId="17">
-    <w:abstractNumId w:val="4"/>
+    <w:abstractNumId w:val="3"/>
   </w:num>
   <w:num w:numId="18">
-    <w:abstractNumId w:val="4"/>
+    <w:abstractNumId w:val="3"/>
   </w:num>
   <w:num w:numId="19">
     <w:abstractNumId w:val="1"/>
@@ -2865,55 +2866,55 @@
     <w:abstractNumId w:val="1"/>
   </w:num>
   <w:num w:numId="24">
+    <w:abstractNumId w:val="3"/>
+  </w:num>
+  <w:num w:numId="25">
     <w:abstractNumId w:val="4"/>
   </w:num>
-  <w:num w:numId="25">
-    <w:abstractNumId w:val="5"/>
+  <w:num w:numId="26">
+    <w:abstractNumId w:val="3"/>
   </w:num>
-  <w:num w:numId="26">
+  <w:num w:numId="27">
+    <w:abstractNumId w:val="3"/>
+  </w:num>
+  <w:num w:numId="28">
+    <w:abstractNumId w:val="3"/>
+  </w:num>
+  <w:num w:numId="29">
+    <w:abstractNumId w:val="3"/>
+  </w:num>
+  <w:num w:numId="30">
     <w:abstractNumId w:val="4"/>
   </w:num>
-  <w:num w:numId="27">
-    <w:abstractNumId w:val="4"/>
-  </w:num>
-  <w:num w:numId="28">
-    <w:abstractNumId w:val="4"/>
-  </w:num>
-  <w:num w:numId="29">
-    <w:abstractNumId w:val="4"/>
-  </w:num>
-  <w:num w:numId="30">
-    <w:abstractNumId w:val="5"/>
-  </w:num>
   <w:num w:numId="31">
-    <w:abstractNumId w:val="4"/>
+    <w:abstractNumId w:val="3"/>
   </w:num>
   <w:num w:numId="32">
-    <w:abstractNumId w:val="4"/>
+    <w:abstractNumId w:val="3"/>
   </w:num>
   <w:num w:numId="33">
-    <w:abstractNumId w:val="4"/>
+    <w:abstractNumId w:val="3"/>
   </w:num>
   <w:num w:numId="34">
-    <w:abstractNumId w:val="4"/>
+    <w:abstractNumId w:val="3"/>
   </w:num>
   <w:num w:numId="35">
-    <w:abstractNumId w:val="4"/>
+    <w:abstractNumId w:val="3"/>
   </w:num>
   <w:num w:numId="36">
-    <w:abstractNumId w:val="4"/>
+    <w:abstractNumId w:val="3"/>
   </w:num>
   <w:num w:numId="37">
-    <w:abstractNumId w:val="4"/>
+    <w:abstractNumId w:val="3"/>
   </w:num>
   <w:num w:numId="38">
     <w:abstractNumId w:val="0"/>
   </w:num>
   <w:num w:numId="39">
-    <w:abstractNumId w:val="4"/>
+    <w:abstractNumId w:val="3"/>
   </w:num>
   <w:num w:numId="40">
-    <w:abstractNumId w:val="4"/>
+    <w:abstractNumId w:val="3"/>
   </w:num>
 </w:numbering>
 </file>

</xml_diff>